<commit_message>
Revert "add new unc"
This reverts commit 305e3fdb
</commit_message>
<xml_diff>
--- a/adg-api/src/main/resources/bidv/uy-nhiem-chi.docx
+++ b/adg-api/src/main/resources/bidv/uy-nhiem-chi.docx
@@ -1,6 +1,6 @@
 
 <file path=word/document.xml><?xml version="1.0" encoding="utf-8"?>
-<w:document xmlns:wpc="http://schemas.microsoft.com/office/word/2010/wordprocessingCanvas" xmlns:cx="http://schemas.microsoft.com/office/drawing/2014/chartex" xmlns:cx1="http://schemas.microsoft.com/office/drawing/2015/9/8/chartex" xmlns:cx2="http://schemas.microsoft.com/office/drawing/2015/10/21/chartex" xmlns:cx3="http://schemas.microsoft.com/office/drawing/2016/5/9/chartex" xmlns:cx4="http://schemas.microsoft.com/office/drawing/2016/5/10/chartex" xmlns:cx5="http://schemas.microsoft.com/office/drawing/2016/5/11/chartex" xmlns:cx6="http://schemas.microsoft.com/office/drawing/2016/5/12/chartex" xmlns:cx7="http://schemas.microsoft.com/office/drawing/2016/5/13/chartex" xmlns:cx8="http://schemas.microsoft.com/office/drawing/2016/5/14/chartex" xmlns:mc="http://schemas.openxmlformats.org/markup-compatibility/2006" xmlns:aink="http://schemas.microsoft.com/office/drawing/2016/ink" xmlns:am3d="http://schemas.microsoft.com/office/drawing/2017/model3d" xmlns:o="urn:schemas-microsoft-com:office:office" xmlns:oel="http://schemas.microsoft.com/office/2019/extlst" xmlns:r="http://schemas.openxmlformats.org/officeDocument/2006/relationships" xmlns:m="http://schemas.openxmlformats.org/officeDocument/2006/math" xmlns:v="urn:schemas-microsoft-com:vml" xmlns:wp14="http://schemas.microsoft.com/office/word/2010/wordprocessingDrawing" xmlns:wp="http://schemas.openxmlformats.org/drawingml/2006/wordprocessingDrawing" xmlns:w10="urn:schemas-microsoft-com:office:word" xmlns:w="http://schemas.openxmlformats.org/wordprocessingml/2006/main" xmlns:w14="http://schemas.microsoft.com/office/word/2010/wordml" xmlns:w15="http://schemas.microsoft.com/office/word/2012/wordml" xmlns:w16cex="http://schemas.microsoft.com/office/word/2018/wordml/cex" xmlns:w16cid="http://schemas.microsoft.com/office/word/2016/wordml/cid" xmlns:w16="http://schemas.microsoft.com/office/word/2018/wordml" xmlns:w16sdtdh="http://schemas.microsoft.com/office/word/2020/wordml/sdtdatahash" xmlns:w16se="http://schemas.microsoft.com/office/word/2015/wordml/symex" xmlns:wpg="http://schemas.microsoft.com/office/word/2010/wordprocessingGroup" xmlns:wpi="http://schemas.microsoft.com/office/word/2010/wordprocessingInk" xmlns:wne="http://schemas.microsoft.com/office/word/2006/wordml" xmlns:wps="http://schemas.microsoft.com/office/word/2010/wordprocessingShape" mc:Ignorable="w14 w15 w16se w16cid w16 w16cex w16sdtdh wp14">
+<w:document xmlns:wpc="http://schemas.microsoft.com/office/word/2010/wordprocessingCanvas" xmlns:cx="http://schemas.microsoft.com/office/drawing/2014/chartex" xmlns:cx1="http://schemas.microsoft.com/office/drawing/2015/9/8/chartex" xmlns:cx2="http://schemas.microsoft.com/office/drawing/2015/10/21/chartex" xmlns:cx3="http://schemas.microsoft.com/office/drawing/2016/5/9/chartex" xmlns:cx4="http://schemas.microsoft.com/office/drawing/2016/5/10/chartex" xmlns:cx5="http://schemas.microsoft.com/office/drawing/2016/5/11/chartex" xmlns:cx6="http://schemas.microsoft.com/office/drawing/2016/5/12/chartex" xmlns:cx7="http://schemas.microsoft.com/office/drawing/2016/5/13/chartex" xmlns:cx8="http://schemas.microsoft.com/office/drawing/2016/5/14/chartex" xmlns:mc="http://schemas.openxmlformats.org/markup-compatibility/2006" xmlns:aink="http://schemas.microsoft.com/office/drawing/2016/ink" xmlns:am3d="http://schemas.microsoft.com/office/drawing/2017/model3d" xmlns:o="urn:schemas-microsoft-com:office:office" xmlns:r="http://schemas.openxmlformats.org/officeDocument/2006/relationships" xmlns:m="http://schemas.openxmlformats.org/officeDocument/2006/math" xmlns:v="urn:schemas-microsoft-com:vml" xmlns:wp14="http://schemas.microsoft.com/office/word/2010/wordprocessingDrawing" xmlns:wp="http://schemas.openxmlformats.org/drawingml/2006/wordprocessingDrawing" xmlns:w10="urn:schemas-microsoft-com:office:word" xmlns:w="http://schemas.openxmlformats.org/wordprocessingml/2006/main" xmlns:w14="http://schemas.microsoft.com/office/word/2010/wordml" xmlns:w15="http://schemas.microsoft.com/office/word/2012/wordml" xmlns:w16cid="http://schemas.microsoft.com/office/word/2016/wordml/cid" xmlns:w16se="http://schemas.microsoft.com/office/word/2015/wordml/symex" xmlns:wpg="http://schemas.microsoft.com/office/word/2010/wordprocessingGroup" xmlns:wpi="http://schemas.microsoft.com/office/word/2010/wordprocessingInk" xmlns:wne="http://schemas.microsoft.com/office/word/2006/wordml" xmlns:wps="http://schemas.microsoft.com/office/word/2010/wordprocessingShape" mc:Ignorable="w14 w15 w16se w16cid wp14">
   <w:body>
     <w:p>
       <w:pPr>
@@ -74,41 +74,13 @@
               </w:rPr>
               <w:t>\</w:t>
             </w:r>
-            <w:proofErr w:type="spellStart"/>
             <w:r>
               <w:rPr>
                 <w:b/>
                 <w:sz w:val="27"/>
                 <w:szCs w:val="27"/>
               </w:rPr>
-              <w:t>Mẫu</w:t>
-            </w:r>
-            <w:proofErr w:type="spellEnd"/>
-            <w:r>
-              <w:rPr>
-                <w:b/>
-                <w:sz w:val="27"/>
-                <w:szCs w:val="27"/>
-              </w:rPr>
-              <w:t xml:space="preserve"> </w:t>
-            </w:r>
-            <w:proofErr w:type="spellStart"/>
-            <w:r>
-              <w:rPr>
-                <w:b/>
-                <w:sz w:val="27"/>
-                <w:szCs w:val="27"/>
-              </w:rPr>
-              <w:t>số</w:t>
-            </w:r>
-            <w:proofErr w:type="spellEnd"/>
-            <w:r>
-              <w:rPr>
-                <w:b/>
-                <w:sz w:val="27"/>
-                <w:szCs w:val="27"/>
-              </w:rPr>
-              <w:t xml:space="preserve"> 0</w:t>
+              <w:t>Mẫu số 0</w:t>
             </w:r>
             <w:r>
               <w:rPr>
@@ -252,72 +224,8 @@
                 <w:sz w:val="27"/>
                 <w:szCs w:val="27"/>
               </w:rPr>
-              <w:t xml:space="preserve">/ </w:t>
-            </w:r>
-            <w:proofErr w:type="spellStart"/>
-            <w:r>
-              <w:rPr>
-                <w:b/>
-                <w:sz w:val="27"/>
-                <w:szCs w:val="27"/>
-              </w:rPr>
-              <w:t>Mẫu</w:t>
-            </w:r>
-            <w:proofErr w:type="spellEnd"/>
-            <w:r>
-              <w:rPr>
-                <w:b/>
-                <w:sz w:val="27"/>
-                <w:szCs w:val="27"/>
-              </w:rPr>
-              <w:t xml:space="preserve"> </w:t>
-            </w:r>
-            <w:proofErr w:type="spellStart"/>
-            <w:r>
-              <w:rPr>
-                <w:b/>
-                <w:sz w:val="27"/>
-                <w:szCs w:val="27"/>
-              </w:rPr>
-              <w:t>biểu</w:t>
-            </w:r>
-            <w:proofErr w:type="spellEnd"/>
-            <w:r>
-              <w:rPr>
-                <w:b/>
-                <w:sz w:val="27"/>
-                <w:szCs w:val="27"/>
-              </w:rPr>
-              <w:t xml:space="preserve"> </w:t>
-            </w:r>
-            <w:proofErr w:type="spellStart"/>
-            <w:r>
-              <w:rPr>
-                <w:b/>
-                <w:sz w:val="27"/>
-                <w:szCs w:val="27"/>
-              </w:rPr>
-              <w:t>ấn</w:t>
-            </w:r>
-            <w:proofErr w:type="spellEnd"/>
-            <w:r>
-              <w:rPr>
-                <w:b/>
-                <w:sz w:val="27"/>
-                <w:szCs w:val="27"/>
-              </w:rPr>
-              <w:t xml:space="preserve"> </w:t>
-            </w:r>
-            <w:proofErr w:type="spellStart"/>
-            <w:r>
-              <w:rPr>
-                <w:b/>
-                <w:sz w:val="27"/>
-                <w:szCs w:val="27"/>
-              </w:rPr>
-              <w:t>chỉ</w:t>
-            </w:r>
-            <w:proofErr w:type="spellEnd"/>
+              <w:t>/ Mẫu biểu ấn chỉ</w:t>
+            </w:r>
           </w:p>
         </w:tc>
       </w:tr>
@@ -590,7 +498,6 @@
                 <w:szCs w:val="18"/>
               </w:rPr>
             </w:pPr>
-            <w:proofErr w:type="spellStart"/>
             <w:r>
               <w:rPr>
                 <w:rFonts w:ascii="Arial" w:hAnsi="Arial" w:cs="Arial"/>
@@ -601,7 +508,6 @@
               </w:rPr>
               <w:t>Số</w:t>
             </w:r>
-            <w:proofErr w:type="spellEnd"/>
             <w:r>
               <w:rPr>
                 <w:rFonts w:ascii="Arial" w:hAnsi="Arial" w:cs="Arial"/>
@@ -630,37 +536,16 @@
                 <w:sz w:val="16"/>
                 <w:szCs w:val="18"/>
               </w:rPr>
-              <w:t xml:space="preserve">Seq </w:t>
-            </w:r>
-            <w:proofErr w:type="gramStart"/>
-            <w:r>
-              <w:rPr>
-                <w:rFonts w:ascii="Arial" w:hAnsi="Arial" w:cs="Arial"/>
-                <w:i/>
-                <w:color w:val="0D0DFF"/>
-                <w:sz w:val="16"/>
-                <w:szCs w:val="18"/>
-              </w:rPr>
-              <w:t>No:</w:t>
-            </w:r>
-            <w:r>
-              <w:rPr>
-                <w:rFonts w:ascii="Arial" w:hAnsi="Arial" w:cs="Arial"/>
-                <w:color w:val="0D0DFF"/>
-                <w:sz w:val="18"/>
-                <w:szCs w:val="18"/>
-              </w:rPr>
-              <w:t>…</w:t>
-            </w:r>
-            <w:proofErr w:type="gramEnd"/>
-            <w:r>
-              <w:rPr>
-                <w:rFonts w:ascii="Arial" w:hAnsi="Arial" w:cs="Arial"/>
-                <w:color w:val="0D0DFF"/>
-                <w:sz w:val="18"/>
-                <w:szCs w:val="18"/>
-              </w:rPr>
-              <w:t>…</w:t>
+              <w:t>Seq No:</w:t>
+            </w:r>
+            <w:r>
+              <w:rPr>
+                <w:rFonts w:ascii="Arial" w:hAnsi="Arial" w:cs="Arial"/>
+                <w:color w:val="0D0DFF"/>
+                <w:sz w:val="18"/>
+                <w:szCs w:val="18"/>
+              </w:rPr>
+              <w:t>……</w:t>
             </w:r>
             <w:r>
               <w:rPr>
@@ -686,7 +571,6 @@
                 <w:szCs w:val="18"/>
               </w:rPr>
             </w:pPr>
-            <w:proofErr w:type="spellStart"/>
             <w:r>
               <w:rPr>
                 <w:rFonts w:ascii="Arial" w:hAnsi="Arial" w:cs="Arial"/>
@@ -715,18 +599,7 @@
                 <w:sz w:val="18"/>
                 <w:szCs w:val="18"/>
               </w:rPr>
-              <w:t>y</w:t>
-            </w:r>
-            <w:proofErr w:type="spellEnd"/>
-            <w:r>
-              <w:rPr>
-                <w:rFonts w:ascii="Arial" w:hAnsi="Arial" w:cs="Arial"/>
-                <w:b/>
-                <w:color w:val="0D0DFF"/>
-                <w:sz w:val="18"/>
-                <w:szCs w:val="18"/>
-              </w:rPr>
-              <w:t>/</w:t>
+              <w:t>y/</w:t>
             </w:r>
             <w:r>
               <w:rPr>
@@ -800,125 +673,45 @@
                 <w:szCs w:val="18"/>
               </w:rPr>
             </w:pPr>
-            <w:proofErr w:type="spellStart"/>
-            <w:r>
-              <w:rPr>
-                <w:rFonts w:ascii="Arial" w:hAnsi="Arial" w:cs="Arial"/>
-                <w:b/>
-                <w:color w:val="0D0DFF"/>
-                <w:sz w:val="18"/>
-                <w:szCs w:val="18"/>
-              </w:rPr>
-              <w:t>Tên</w:t>
-            </w:r>
-            <w:proofErr w:type="spellEnd"/>
-            <w:r>
-              <w:rPr>
-                <w:rFonts w:ascii="Arial" w:hAnsi="Arial" w:cs="Arial"/>
-                <w:b/>
+            <w:r>
+              <w:rPr>
+                <w:rFonts w:ascii="Arial" w:hAnsi="Arial" w:cs="Arial"/>
+                <w:b/>
+                <w:color w:val="0D0DFF"/>
+                <w:sz w:val="18"/>
+                <w:szCs w:val="18"/>
+              </w:rPr>
+              <w:t>Tên Tài khoản</w:t>
+            </w:r>
+            <w:r>
+              <w:rPr>
+                <w:rFonts w:ascii="Arial" w:hAnsi="Arial" w:cs="Arial"/>
+                <w:b/>
+                <w:color w:val="0D0DFF"/>
+                <w:sz w:val="18"/>
+                <w:szCs w:val="18"/>
+              </w:rPr>
+              <w:t xml:space="preserve"> trích Nợ</w:t>
+            </w:r>
+            <w:r>
+              <w:rPr>
+                <w:rFonts w:ascii="Arial" w:hAnsi="Arial" w:cs="Arial"/>
+                <w:b/>
+                <w:color w:val="0D0DFF"/>
+                <w:sz w:val="18"/>
+                <w:szCs w:val="18"/>
+              </w:rPr>
+              <w:t>/</w:t>
+            </w:r>
+            <w:r>
+              <w:rPr>
+                <w:rFonts w:ascii="Arial" w:hAnsi="Arial" w:cs="Arial"/>
                 <w:color w:val="0D0DFF"/>
                 <w:sz w:val="18"/>
                 <w:szCs w:val="18"/>
               </w:rPr>
               <w:t xml:space="preserve"> </w:t>
             </w:r>
-            <w:proofErr w:type="spellStart"/>
-            <w:r>
-              <w:rPr>
-                <w:rFonts w:ascii="Arial" w:hAnsi="Arial" w:cs="Arial"/>
-                <w:b/>
-                <w:color w:val="0D0DFF"/>
-                <w:sz w:val="18"/>
-                <w:szCs w:val="18"/>
-              </w:rPr>
-              <w:t>Tài</w:t>
-            </w:r>
-            <w:proofErr w:type="spellEnd"/>
-            <w:r>
-              <w:rPr>
-                <w:rFonts w:ascii="Arial" w:hAnsi="Arial" w:cs="Arial"/>
-                <w:b/>
-                <w:color w:val="0D0DFF"/>
-                <w:sz w:val="18"/>
-                <w:szCs w:val="18"/>
-              </w:rPr>
-              <w:t xml:space="preserve"> </w:t>
-            </w:r>
-            <w:proofErr w:type="spellStart"/>
-            <w:r>
-              <w:rPr>
-                <w:rFonts w:ascii="Arial" w:hAnsi="Arial" w:cs="Arial"/>
-                <w:b/>
-                <w:color w:val="0D0DFF"/>
-                <w:sz w:val="18"/>
-                <w:szCs w:val="18"/>
-              </w:rPr>
-              <w:t>khoản</w:t>
-            </w:r>
-            <w:proofErr w:type="spellEnd"/>
-            <w:r>
-              <w:rPr>
-                <w:rFonts w:ascii="Arial" w:hAnsi="Arial" w:cs="Arial"/>
-                <w:b/>
-                <w:color w:val="0D0DFF"/>
-                <w:sz w:val="18"/>
-                <w:szCs w:val="18"/>
-              </w:rPr>
-              <w:t xml:space="preserve"> </w:t>
-            </w:r>
-            <w:proofErr w:type="spellStart"/>
-            <w:r>
-              <w:rPr>
-                <w:rFonts w:ascii="Arial" w:hAnsi="Arial" w:cs="Arial"/>
-                <w:b/>
-                <w:color w:val="0D0DFF"/>
-                <w:sz w:val="18"/>
-                <w:szCs w:val="18"/>
-              </w:rPr>
-              <w:t>trích</w:t>
-            </w:r>
-            <w:proofErr w:type="spellEnd"/>
-            <w:r>
-              <w:rPr>
-                <w:rFonts w:ascii="Arial" w:hAnsi="Arial" w:cs="Arial"/>
-                <w:b/>
-                <w:color w:val="0D0DFF"/>
-                <w:sz w:val="18"/>
-                <w:szCs w:val="18"/>
-              </w:rPr>
-              <w:t xml:space="preserve"> </w:t>
-            </w:r>
-            <w:proofErr w:type="spellStart"/>
-            <w:r>
-              <w:rPr>
-                <w:rFonts w:ascii="Arial" w:hAnsi="Arial" w:cs="Arial"/>
-                <w:b/>
-                <w:color w:val="0D0DFF"/>
-                <w:sz w:val="18"/>
-                <w:szCs w:val="18"/>
-              </w:rPr>
-              <w:t>Nợ</w:t>
-            </w:r>
-            <w:proofErr w:type="spellEnd"/>
-            <w:r>
-              <w:rPr>
-                <w:rFonts w:ascii="Arial" w:hAnsi="Arial" w:cs="Arial"/>
-                <w:b/>
-                <w:color w:val="0D0DFF"/>
-                <w:sz w:val="18"/>
-                <w:szCs w:val="18"/>
-              </w:rPr>
-              <w:t>/</w:t>
-            </w:r>
-            <w:r>
-              <w:rPr>
-                <w:rFonts w:ascii="Arial" w:hAnsi="Arial" w:cs="Arial"/>
-                <w:color w:val="0D0DFF"/>
-                <w:sz w:val="18"/>
-                <w:szCs w:val="18"/>
-              </w:rPr>
-              <w:t xml:space="preserve"> </w:t>
-            </w:r>
             <w:r>
               <w:rPr>
                 <w:rFonts w:ascii="Arial" w:hAnsi="Arial" w:cs="Arial"/>
@@ -937,18 +730,7 @@
                 <w:sz w:val="16"/>
                 <w:szCs w:val="18"/>
               </w:rPr>
-              <w:t xml:space="preserve">A/c </w:t>
-            </w:r>
-            <w:proofErr w:type="gramStart"/>
-            <w:r>
-              <w:rPr>
-                <w:rFonts w:ascii="Arial" w:hAnsi="Arial" w:cs="Arial"/>
-                <w:i/>
-                <w:color w:val="0D0DFF"/>
-                <w:sz w:val="16"/>
-                <w:szCs w:val="18"/>
-              </w:rPr>
-              <w:t>Name</w:t>
+              <w:t>A/c Name</w:t>
             </w:r>
             <w:r>
               <w:rPr>
@@ -959,7 +741,6 @@
               </w:rPr>
               <w:t xml:space="preserve"> :</w:t>
             </w:r>
-            <w:proofErr w:type="gramEnd"/>
           </w:p>
           <w:p>
             <w:pPr>
@@ -1034,7 +815,6 @@
                 <w:szCs w:val="18"/>
               </w:rPr>
             </w:pPr>
-            <w:proofErr w:type="spellStart"/>
             <w:r>
               <w:rPr>
                 <w:rFonts w:ascii="Arial" w:hAnsi="Arial" w:cs="Arial"/>
@@ -1044,9 +824,8 @@
                 <w:sz w:val="18"/>
                 <w:szCs w:val="18"/>
               </w:rPr>
-              <w:t>Số</w:t>
-            </w:r>
-            <w:proofErr w:type="spellEnd"/>
+              <w:t>Số TK</w:t>
+            </w:r>
             <w:r>
               <w:rPr>
                 <w:rFonts w:ascii="Arial" w:hAnsi="Arial" w:cs="Arial"/>
@@ -1056,56 +835,8 @@
                 <w:sz w:val="18"/>
                 <w:szCs w:val="18"/>
               </w:rPr>
-              <w:t xml:space="preserve"> TK</w:t>
-            </w:r>
-            <w:r>
-              <w:rPr>
-                <w:rFonts w:ascii="Arial" w:hAnsi="Arial" w:cs="Arial"/>
-                <w:b/>
-                <w:i w:val="0"/>
-                <w:color w:val="0D0DFF"/>
-                <w:sz w:val="18"/>
-                <w:szCs w:val="18"/>
-              </w:rPr>
-              <w:t xml:space="preserve"> </w:t>
-            </w:r>
-            <w:proofErr w:type="spellStart"/>
-            <w:r>
-              <w:rPr>
-                <w:rFonts w:ascii="Arial" w:hAnsi="Arial" w:cs="Arial"/>
-                <w:b/>
-                <w:i w:val="0"/>
-                <w:color w:val="0D0DFF"/>
-                <w:sz w:val="18"/>
-                <w:szCs w:val="18"/>
-              </w:rPr>
-              <w:t>trích</w:t>
-            </w:r>
-            <w:proofErr w:type="spellEnd"/>
-            <w:r>
-              <w:rPr>
-                <w:rFonts w:ascii="Arial" w:hAnsi="Arial" w:cs="Arial"/>
-                <w:b/>
-                <w:i w:val="0"/>
-                <w:color w:val="0D0DFF"/>
-                <w:sz w:val="18"/>
-                <w:szCs w:val="18"/>
-              </w:rPr>
-              <w:t xml:space="preserve"> </w:t>
-            </w:r>
-            <w:proofErr w:type="spellStart"/>
-            <w:r>
-              <w:rPr>
-                <w:rFonts w:ascii="Arial" w:hAnsi="Arial" w:cs="Arial"/>
-                <w:b/>
-                <w:i w:val="0"/>
-                <w:color w:val="0D0DFF"/>
-                <w:sz w:val="18"/>
-                <w:szCs w:val="18"/>
-              </w:rPr>
-              <w:t>Nợ</w:t>
-            </w:r>
-            <w:proofErr w:type="spellEnd"/>
+              <w:t xml:space="preserve"> trích Nợ</w:t>
+            </w:r>
             <w:r>
               <w:rPr>
                 <w:rFonts w:ascii="Arial" w:hAnsi="Arial" w:cs="Arial"/>
@@ -1181,27 +912,15 @@
                 <w:szCs w:val="18"/>
               </w:rPr>
             </w:pPr>
-            <w:proofErr w:type="spellStart"/>
-            <w:r>
-              <w:rPr>
-                <w:rFonts w:ascii="Arial" w:hAnsi="Arial" w:cs="Arial"/>
-                <w:b/>
-                <w:color w:val="0D0DFF"/>
-                <w:sz w:val="18"/>
-                <w:szCs w:val="18"/>
-              </w:rPr>
-              <w:t>Tại</w:t>
-            </w:r>
-            <w:proofErr w:type="spellEnd"/>
-            <w:r>
-              <w:rPr>
-                <w:rFonts w:ascii="Arial" w:hAnsi="Arial" w:cs="Arial"/>
-                <w:b/>
-                <w:color w:val="0D0DFF"/>
-                <w:sz w:val="18"/>
-                <w:szCs w:val="18"/>
-              </w:rPr>
-              <w:t xml:space="preserve"> NH/</w:t>
+            <w:r>
+              <w:rPr>
+                <w:rFonts w:ascii="Arial" w:hAnsi="Arial" w:cs="Arial"/>
+                <w:b/>
+                <w:color w:val="0D0DFF"/>
+                <w:sz w:val="18"/>
+                <w:szCs w:val="18"/>
+              </w:rPr>
+              <w:t>Tại NH/</w:t>
             </w:r>
             <w:r>
               <w:rPr>
@@ -1249,139 +968,7 @@
                 <w:sz w:val="20"/>
                 <w:szCs w:val="18"/>
               </w:rPr>
-              <w:t xml:space="preserve">TMCP </w:t>
-            </w:r>
-            <w:proofErr w:type="spellStart"/>
-            <w:r>
-              <w:rPr>
-                <w:rFonts w:ascii="Arial" w:hAnsi="Arial" w:cs="Arial"/>
-                <w:b/>
-                <w:color w:val="0D0DFF"/>
-                <w:sz w:val="20"/>
-                <w:szCs w:val="18"/>
-              </w:rPr>
-              <w:t>Đầu</w:t>
-            </w:r>
-            <w:proofErr w:type="spellEnd"/>
-            <w:r>
-              <w:rPr>
-                <w:rFonts w:ascii="Arial" w:hAnsi="Arial" w:cs="Arial"/>
-                <w:b/>
-                <w:color w:val="0D0DFF"/>
-                <w:sz w:val="20"/>
-                <w:szCs w:val="18"/>
-              </w:rPr>
-              <w:t xml:space="preserve"> </w:t>
-            </w:r>
-            <w:proofErr w:type="spellStart"/>
-            <w:r>
-              <w:rPr>
-                <w:rFonts w:ascii="Arial" w:hAnsi="Arial" w:cs="Arial"/>
-                <w:b/>
-                <w:color w:val="0D0DFF"/>
-                <w:sz w:val="20"/>
-                <w:szCs w:val="18"/>
-              </w:rPr>
-              <w:t>tư</w:t>
-            </w:r>
-            <w:proofErr w:type="spellEnd"/>
-            <w:r>
-              <w:rPr>
-                <w:rFonts w:ascii="Arial" w:hAnsi="Arial" w:cs="Arial"/>
-                <w:b/>
-                <w:color w:val="0D0DFF"/>
-                <w:sz w:val="20"/>
-                <w:szCs w:val="18"/>
-              </w:rPr>
-              <w:t xml:space="preserve"> </w:t>
-            </w:r>
-            <w:proofErr w:type="spellStart"/>
-            <w:r>
-              <w:rPr>
-                <w:rFonts w:ascii="Arial" w:hAnsi="Arial" w:cs="Arial"/>
-                <w:b/>
-                <w:color w:val="0D0DFF"/>
-                <w:sz w:val="20"/>
-                <w:szCs w:val="18"/>
-              </w:rPr>
-              <w:t>và</w:t>
-            </w:r>
-            <w:proofErr w:type="spellEnd"/>
-            <w:r>
-              <w:rPr>
-                <w:rFonts w:ascii="Arial" w:hAnsi="Arial" w:cs="Arial"/>
-                <w:b/>
-                <w:color w:val="0D0DFF"/>
-                <w:sz w:val="20"/>
-                <w:szCs w:val="18"/>
-              </w:rPr>
-              <w:t xml:space="preserve"> </w:t>
-            </w:r>
-            <w:proofErr w:type="spellStart"/>
-            <w:r>
-              <w:rPr>
-                <w:rFonts w:ascii="Arial" w:hAnsi="Arial" w:cs="Arial"/>
-                <w:b/>
-                <w:color w:val="0D0DFF"/>
-                <w:sz w:val="20"/>
-                <w:szCs w:val="18"/>
-              </w:rPr>
-              <w:t>Phát</w:t>
-            </w:r>
-            <w:proofErr w:type="spellEnd"/>
-            <w:r>
-              <w:rPr>
-                <w:rFonts w:ascii="Arial" w:hAnsi="Arial" w:cs="Arial"/>
-                <w:b/>
-                <w:color w:val="0D0DFF"/>
-                <w:sz w:val="20"/>
-                <w:szCs w:val="18"/>
-              </w:rPr>
-              <w:t xml:space="preserve"> </w:t>
-            </w:r>
-            <w:proofErr w:type="spellStart"/>
-            <w:r>
-              <w:rPr>
-                <w:rFonts w:ascii="Arial" w:hAnsi="Arial" w:cs="Arial"/>
-                <w:b/>
-                <w:color w:val="0D0DFF"/>
-                <w:sz w:val="20"/>
-                <w:szCs w:val="18"/>
-              </w:rPr>
-              <w:t>triển</w:t>
-            </w:r>
-            <w:proofErr w:type="spellEnd"/>
-            <w:r>
-              <w:rPr>
-                <w:rFonts w:ascii="Arial" w:hAnsi="Arial" w:cs="Arial"/>
-                <w:b/>
-                <w:color w:val="0D0DFF"/>
-                <w:sz w:val="20"/>
-                <w:szCs w:val="18"/>
-              </w:rPr>
-              <w:t xml:space="preserve"> </w:t>
-            </w:r>
-            <w:proofErr w:type="spellStart"/>
-            <w:r>
-              <w:rPr>
-                <w:rFonts w:ascii="Arial" w:hAnsi="Arial" w:cs="Arial"/>
-                <w:b/>
-                <w:color w:val="0D0DFF"/>
-                <w:sz w:val="20"/>
-                <w:szCs w:val="18"/>
-              </w:rPr>
-              <w:t>Việt</w:t>
-            </w:r>
-            <w:proofErr w:type="spellEnd"/>
-            <w:r>
-              <w:rPr>
-                <w:rFonts w:ascii="Arial" w:hAnsi="Arial" w:cs="Arial"/>
-                <w:b/>
-                <w:color w:val="0D0DFF"/>
-                <w:sz w:val="20"/>
-                <w:szCs w:val="18"/>
-              </w:rPr>
-              <w:t xml:space="preserve"> Nam</w:t>
+              <w:t>TMCP Đầu tư và Phát triển Việt Nam</w:t>
             </w:r>
           </w:p>
           <w:p>
@@ -1407,29 +994,7 @@
                 <w:sz w:val="18"/>
                 <w:szCs w:val="18"/>
               </w:rPr>
-              <w:t xml:space="preserve">Chi </w:t>
-            </w:r>
-            <w:proofErr w:type="spellStart"/>
-            <w:r>
-              <w:rPr>
-                <w:rFonts w:ascii="Arial" w:hAnsi="Arial" w:cs="Arial"/>
-                <w:b/>
-                <w:color w:val="0D0DFF"/>
-                <w:sz w:val="18"/>
-                <w:szCs w:val="18"/>
-              </w:rPr>
-              <w:t>nhánh</w:t>
-            </w:r>
-            <w:proofErr w:type="spellEnd"/>
-            <w:r>
-              <w:rPr>
-                <w:rFonts w:ascii="Arial" w:hAnsi="Arial" w:cs="Arial"/>
-                <w:b/>
-                <w:color w:val="0D0DFF"/>
-                <w:sz w:val="18"/>
-                <w:szCs w:val="18"/>
-              </w:rPr>
-              <w:t xml:space="preserve">/ </w:t>
+              <w:t xml:space="preserve">Chi nhánh/ </w:t>
             </w:r>
             <w:r>
               <w:rPr>
@@ -1471,7 +1036,6 @@
               </w:rPr>
               <w:t xml:space="preserve"> </w:t>
             </w:r>
-            <w:proofErr w:type="spellStart"/>
             <w:r>
               <w:rPr>
                 <w:rFonts w:ascii="Arial" w:hAnsi="Arial" w:cs="Arial"/>
@@ -1480,31 +1044,8 @@
                 <w:sz w:val="22"/>
                 <w:szCs w:val="20"/>
               </w:rPr>
-              <w:t>Kỳ</w:t>
-            </w:r>
-            <w:proofErr w:type="spellEnd"/>
-            <w:r>
-              <w:rPr>
-                <w:rFonts w:ascii="Arial" w:hAnsi="Arial" w:cs="Arial"/>
-                <w:i/>
-                <w:color w:val="0D0DFF"/>
-                <w:sz w:val="22"/>
-                <w:szCs w:val="20"/>
-              </w:rPr>
-              <w:t xml:space="preserve"> </w:t>
-            </w:r>
-            <w:proofErr w:type="spellStart"/>
-            <w:r>
-              <w:rPr>
-                <w:rFonts w:ascii="Arial" w:hAnsi="Arial" w:cs="Arial"/>
-                <w:i/>
-                <w:color w:val="0D0DFF"/>
-                <w:sz w:val="22"/>
-                <w:szCs w:val="20"/>
-              </w:rPr>
-              <w:t>Hòa</w:t>
-            </w:r>
-            <w:proofErr w:type="spellEnd"/>
+              <w:t>Kỳ Hòa</w:t>
+            </w:r>
           </w:p>
         </w:tc>
         <w:tc>
@@ -1535,7 +1076,6 @@
                 <w:szCs w:val="20"/>
               </w:rPr>
             </w:pPr>
-            <w:proofErr w:type="spellStart"/>
             <w:r>
               <w:rPr>
                 <w:rFonts w:ascii="Arial" w:hAnsi="Arial" w:cs="Arial"/>
@@ -1546,13 +1086,11 @@
                 <w:sz w:val="18"/>
                 <w:szCs w:val="18"/>
               </w:rPr>
-              <w:t>Người</w:t>
-            </w:r>
-            <w:proofErr w:type="spellEnd"/>
-            <w:r>
-              <w:rPr>
-                <w:rFonts w:ascii="Arial" w:hAnsi="Arial" w:cs="Arial"/>
-                <w:b/>
+              <w:t>Người hưởng/</w:t>
+            </w:r>
+            <w:r>
+              <w:rPr>
+                <w:rFonts w:ascii="Arial" w:hAnsi="Arial" w:cs="Arial"/>
                 <w:i w:val="0"/>
                 <w:color w:val="0D0DFF"/>
                 <w:spacing w:val="-10"/>
@@ -1561,54 +1099,16 @@
               </w:rPr>
               <w:t xml:space="preserve"> </w:t>
             </w:r>
-            <w:proofErr w:type="spellStart"/>
-            <w:r>
-              <w:rPr>
-                <w:rFonts w:ascii="Arial" w:hAnsi="Arial" w:cs="Arial"/>
-                <w:b/>
-                <w:i w:val="0"/>
+            <w:r>
+              <w:rPr>
+                <w:rFonts w:ascii="Arial" w:hAnsi="Arial" w:cs="Arial"/>
                 <w:color w:val="0D0DFF"/>
                 <w:spacing w:val="-10"/>
-                <w:sz w:val="18"/>
-                <w:szCs w:val="18"/>
-              </w:rPr>
-              <w:t>hưởng</w:t>
-            </w:r>
-            <w:proofErr w:type="spellEnd"/>
-            <w:r>
-              <w:rPr>
-                <w:rFonts w:ascii="Arial" w:hAnsi="Arial" w:cs="Arial"/>
-                <w:b/>
-                <w:i w:val="0"/>
-                <w:color w:val="0D0DFF"/>
-                <w:spacing w:val="-10"/>
-                <w:sz w:val="18"/>
-                <w:szCs w:val="18"/>
-              </w:rPr>
-              <w:t>/</w:t>
-            </w:r>
-            <w:r>
-              <w:rPr>
-                <w:rFonts w:ascii="Arial" w:hAnsi="Arial" w:cs="Arial"/>
-                <w:i w:val="0"/>
-                <w:color w:val="0D0DFF"/>
-                <w:spacing w:val="-10"/>
-                <w:sz w:val="18"/>
-                <w:szCs w:val="18"/>
-              </w:rPr>
-              <w:t xml:space="preserve"> </w:t>
-            </w:r>
-            <w:r>
-              <w:rPr>
-                <w:rFonts w:ascii="Arial" w:hAnsi="Arial" w:cs="Arial"/>
-                <w:color w:val="0D0DFF"/>
-                <w:spacing w:val="-10"/>
                 <w:sz w:val="16"/>
                 <w:szCs w:val="18"/>
               </w:rPr>
               <w:t>Beneficiary</w:t>
             </w:r>
-            <w:proofErr w:type="gramStart"/>
             <w:r>
               <w:rPr>
                 <w:rFonts w:ascii="Arial" w:hAnsi="Arial" w:cs="Arial"/>
@@ -1650,91 +1150,7 @@
                 <w:sz w:val="22"/>
                 <w:szCs w:val="20"/>
               </w:rPr>
-              <w:t>{</w:t>
-            </w:r>
-            <w:proofErr w:type="gramEnd"/>
-            <w:r>
-              <w:rPr>
-                <w:rFonts w:ascii="Arial" w:hAnsi="Arial" w:cs="Arial"/>
-                <w:i w:val="0"/>
-                <w:color w:val="0D0DFF"/>
-                <w:spacing w:val="-10"/>
-                <w:sz w:val="22"/>
-                <w:szCs w:val="20"/>
-              </w:rPr>
-              <w:t>{</w:t>
-            </w:r>
-            <w:proofErr w:type="spellStart"/>
-            <w:r>
-              <w:rPr>
-                <w:rFonts w:ascii="Arial" w:hAnsi="Arial" w:cs="Arial"/>
-                <w:i w:val="0"/>
-                <w:color w:val="0D0DFF"/>
-                <w:spacing w:val="-10"/>
-                <w:sz w:val="22"/>
-                <w:szCs w:val="20"/>
-              </w:rPr>
-              <w:t>Người</w:t>
-            </w:r>
-            <w:proofErr w:type="spellEnd"/>
-            <w:r>
-              <w:rPr>
-                <w:rFonts w:ascii="Arial" w:hAnsi="Arial" w:cs="Arial"/>
-                <w:i w:val="0"/>
-                <w:color w:val="0D0DFF"/>
-                <w:spacing w:val="-10"/>
-                <w:sz w:val="22"/>
-                <w:szCs w:val="20"/>
-              </w:rPr>
-              <w:t xml:space="preserve"> </w:t>
-            </w:r>
-            <w:proofErr w:type="spellStart"/>
-            <w:r>
-              <w:rPr>
-                <w:rFonts w:ascii="Arial" w:hAnsi="Arial" w:cs="Arial"/>
-                <w:i w:val="0"/>
-                <w:color w:val="0D0DFF"/>
-                <w:spacing w:val="-10"/>
-                <w:sz w:val="22"/>
-                <w:szCs w:val="20"/>
-              </w:rPr>
-              <w:t>cung</w:t>
-            </w:r>
-            <w:proofErr w:type="spellEnd"/>
-            <w:r>
-              <w:rPr>
-                <w:rFonts w:ascii="Arial" w:hAnsi="Arial" w:cs="Arial"/>
-                <w:i w:val="0"/>
-                <w:color w:val="0D0DFF"/>
-                <w:spacing w:val="-10"/>
-                <w:sz w:val="22"/>
-                <w:szCs w:val="20"/>
-              </w:rPr>
-              <w:t xml:space="preserve"> </w:t>
-            </w:r>
-            <w:proofErr w:type="spellStart"/>
-            <w:r>
-              <w:rPr>
-                <w:rFonts w:ascii="Arial" w:hAnsi="Arial" w:cs="Arial"/>
-                <w:i w:val="0"/>
-                <w:color w:val="0D0DFF"/>
-                <w:spacing w:val="-10"/>
-                <w:sz w:val="22"/>
-                <w:szCs w:val="20"/>
-              </w:rPr>
-              <w:t>cấp</w:t>
-            </w:r>
-            <w:proofErr w:type="spellEnd"/>
-            <w:r>
-              <w:rPr>
-                <w:rFonts w:ascii="Arial" w:hAnsi="Arial" w:cs="Arial"/>
-                <w:i w:val="0"/>
-                <w:color w:val="0D0DFF"/>
-                <w:spacing w:val="-10"/>
-                <w:sz w:val="22"/>
-                <w:szCs w:val="20"/>
-              </w:rPr>
-              <w:t>}}</w:t>
+              <w:t>{{Người cung cấp}}</w:t>
             </w:r>
           </w:p>
           <w:p>
@@ -1753,7 +1169,6 @@
                 <w:szCs w:val="18"/>
               </w:rPr>
             </w:pPr>
-            <w:proofErr w:type="spellStart"/>
             <w:r>
               <w:rPr>
                 <w:rFonts w:ascii="Arial" w:hAnsi="Arial" w:cs="Arial"/>
@@ -1763,9 +1178,8 @@
                 <w:sz w:val="18"/>
                 <w:szCs w:val="18"/>
               </w:rPr>
-              <w:t>Số</w:t>
-            </w:r>
-            <w:proofErr w:type="spellEnd"/>
+              <w:t>Số CM</w:t>
+            </w:r>
             <w:r>
               <w:rPr>
                 <w:rFonts w:ascii="Arial" w:hAnsi="Arial" w:cs="Arial"/>
@@ -1775,7 +1189,7 @@
                 <w:sz w:val="18"/>
                 <w:szCs w:val="18"/>
               </w:rPr>
-              <w:t xml:space="preserve"> CM</w:t>
+              <w:t>ND</w:t>
             </w:r>
             <w:r>
               <w:rPr>
@@ -1786,123 +1200,64 @@
                 <w:sz w:val="18"/>
                 <w:szCs w:val="18"/>
               </w:rPr>
-              <w:t>ND</w:t>
-            </w:r>
-            <w:r>
-              <w:rPr>
-                <w:rFonts w:ascii="Arial" w:hAnsi="Arial" w:cs="Arial"/>
-                <w:b/>
+              <w:t>/ HC/</w:t>
+            </w:r>
+            <w:r>
+              <w:rPr>
+                <w:rFonts w:ascii="Arial" w:hAnsi="Arial" w:cs="Arial"/>
+                <w:color w:val="0D0DFF"/>
+                <w:sz w:val="18"/>
+                <w:szCs w:val="18"/>
+              </w:rPr>
+              <w:t xml:space="preserve"> </w:t>
+            </w:r>
+            <w:r>
+              <w:rPr>
+                <w:rFonts w:ascii="Arial" w:hAnsi="Arial" w:cs="Arial"/>
+                <w:color w:val="0D0DFF"/>
+                <w:sz w:val="16"/>
+                <w:szCs w:val="18"/>
+              </w:rPr>
+              <w:t>ID/PP:</w:t>
+            </w:r>
+            <w:r>
+              <w:rPr>
+                <w:rFonts w:ascii="Arial" w:hAnsi="Arial" w:cs="Arial"/>
+                <w:color w:val="0D0DFF"/>
+                <w:sz w:val="18"/>
+                <w:szCs w:val="18"/>
+              </w:rPr>
+              <w:tab/>
+            </w:r>
+            <w:r>
+              <w:rPr>
+                <w:rFonts w:ascii="Arial" w:hAnsi="Arial" w:cs="Arial"/>
+                <w:color w:val="0D0DFF"/>
+                <w:sz w:val="18"/>
+                <w:szCs w:val="18"/>
+              </w:rPr>
+              <w:t>..</w:t>
+            </w:r>
+            <w:r>
+              <w:rPr>
+                <w:rFonts w:ascii="Arial" w:hAnsi="Arial" w:cs="Arial"/>
                 <w:i w:val="0"/>
                 <w:color w:val="0D0DFF"/>
                 <w:sz w:val="18"/>
                 <w:szCs w:val="18"/>
               </w:rPr>
-              <w:t>/ HC/</w:t>
-            </w:r>
-            <w:r>
-              <w:rPr>
-                <w:rFonts w:ascii="Arial" w:hAnsi="Arial" w:cs="Arial"/>
-                <w:color w:val="0D0DFF"/>
-                <w:sz w:val="18"/>
-                <w:szCs w:val="18"/>
-              </w:rPr>
               <w:t xml:space="preserve"> </w:t>
             </w:r>
             <w:r>
               <w:rPr>
                 <w:rFonts w:ascii="Arial" w:hAnsi="Arial" w:cs="Arial"/>
-                <w:color w:val="0D0DFF"/>
-                <w:sz w:val="16"/>
-                <w:szCs w:val="18"/>
-              </w:rPr>
-              <w:t>ID/</w:t>
-            </w:r>
-            <w:proofErr w:type="gramStart"/>
-            <w:r>
-              <w:rPr>
-                <w:rFonts w:ascii="Arial" w:hAnsi="Arial" w:cs="Arial"/>
-                <w:color w:val="0D0DFF"/>
-                <w:sz w:val="16"/>
-                <w:szCs w:val="18"/>
-              </w:rPr>
-              <w:t>PP:</w:t>
-            </w:r>
-            <w:r>
-              <w:rPr>
-                <w:rFonts w:ascii="Arial" w:hAnsi="Arial" w:cs="Arial"/>
-                <w:color w:val="0D0DFF"/>
-                <w:sz w:val="18"/>
-                <w:szCs w:val="18"/>
-              </w:rPr>
-              <w:tab/>
-            </w:r>
-            <w:r>
-              <w:rPr>
-                <w:rFonts w:ascii="Arial" w:hAnsi="Arial" w:cs="Arial"/>
-                <w:color w:val="0D0DFF"/>
-                <w:sz w:val="18"/>
-                <w:szCs w:val="18"/>
-              </w:rPr>
-              <w:t>..</w:t>
-            </w:r>
-            <w:proofErr w:type="gramEnd"/>
-            <w:r>
-              <w:rPr>
-                <w:rFonts w:ascii="Arial" w:hAnsi="Arial" w:cs="Arial"/>
+                <w:b/>
                 <w:i w:val="0"/>
                 <w:color w:val="0D0DFF"/>
                 <w:sz w:val="18"/>
                 <w:szCs w:val="18"/>
               </w:rPr>
-              <w:t xml:space="preserve"> </w:t>
-            </w:r>
-            <w:proofErr w:type="spellStart"/>
-            <w:r>
-              <w:rPr>
-                <w:rFonts w:ascii="Arial" w:hAnsi="Arial" w:cs="Arial"/>
-                <w:b/>
-                <w:i w:val="0"/>
-                <w:color w:val="0D0DFF"/>
-                <w:sz w:val="18"/>
-                <w:szCs w:val="18"/>
-              </w:rPr>
-              <w:t>Ngày</w:t>
-            </w:r>
-            <w:proofErr w:type="spellEnd"/>
-            <w:r>
-              <w:rPr>
-                <w:rFonts w:ascii="Arial" w:hAnsi="Arial" w:cs="Arial"/>
-                <w:b/>
-                <w:i w:val="0"/>
-                <w:color w:val="0D0DFF"/>
-                <w:sz w:val="18"/>
-                <w:szCs w:val="18"/>
-              </w:rPr>
-              <w:t xml:space="preserve"> </w:t>
-            </w:r>
-            <w:proofErr w:type="spellStart"/>
-            <w:r>
-              <w:rPr>
-                <w:rFonts w:ascii="Arial" w:hAnsi="Arial" w:cs="Arial"/>
-                <w:b/>
-                <w:i w:val="0"/>
-                <w:color w:val="0D0DFF"/>
-                <w:sz w:val="18"/>
-                <w:szCs w:val="18"/>
-              </w:rPr>
-              <w:t>cấp</w:t>
-            </w:r>
-            <w:proofErr w:type="spellEnd"/>
-            <w:r>
-              <w:rPr>
-                <w:rFonts w:ascii="Arial" w:hAnsi="Arial" w:cs="Arial"/>
-                <w:b/>
-                <w:i w:val="0"/>
-                <w:color w:val="0D0DFF"/>
-                <w:sz w:val="18"/>
-                <w:szCs w:val="18"/>
-              </w:rPr>
-              <w:t xml:space="preserve">/ </w:t>
+              <w:t xml:space="preserve">Ngày cấp/ </w:t>
             </w:r>
             <w:r>
               <w:rPr>
@@ -1975,49 +1330,15 @@
                 <w:szCs w:val="18"/>
               </w:rPr>
             </w:pPr>
-            <w:proofErr w:type="spellStart"/>
-            <w:r>
-              <w:rPr>
-                <w:rFonts w:ascii="Arial" w:hAnsi="Arial" w:cs="Arial"/>
-                <w:b/>
-                <w:color w:val="0D0DFF"/>
-                <w:sz w:val="18"/>
-                <w:szCs w:val="18"/>
-              </w:rPr>
-              <w:t>Nơi</w:t>
-            </w:r>
-            <w:proofErr w:type="spellEnd"/>
-            <w:r>
-              <w:rPr>
-                <w:rFonts w:ascii="Arial" w:hAnsi="Arial" w:cs="Arial"/>
-                <w:b/>
-                <w:color w:val="0D0DFF"/>
-                <w:sz w:val="18"/>
-                <w:szCs w:val="18"/>
-              </w:rPr>
-              <w:t xml:space="preserve"> </w:t>
-            </w:r>
-            <w:proofErr w:type="spellStart"/>
-            <w:r>
-              <w:rPr>
-                <w:rFonts w:ascii="Arial" w:hAnsi="Arial" w:cs="Arial"/>
-                <w:b/>
-                <w:color w:val="0D0DFF"/>
-                <w:sz w:val="18"/>
-                <w:szCs w:val="18"/>
-              </w:rPr>
-              <w:t>cấp</w:t>
-            </w:r>
-            <w:proofErr w:type="spellEnd"/>
-            <w:r>
-              <w:rPr>
-                <w:rFonts w:ascii="Arial" w:hAnsi="Arial" w:cs="Arial"/>
-                <w:b/>
-                <w:color w:val="0D0DFF"/>
-                <w:sz w:val="18"/>
-                <w:szCs w:val="18"/>
-              </w:rPr>
-              <w:t xml:space="preserve">/ </w:t>
+            <w:r>
+              <w:rPr>
+                <w:rFonts w:ascii="Arial" w:hAnsi="Arial" w:cs="Arial"/>
+                <w:b/>
+                <w:color w:val="0D0DFF"/>
+                <w:sz w:val="18"/>
+                <w:szCs w:val="18"/>
+              </w:rPr>
+              <w:t xml:space="preserve">Nơi cấp/ </w:t>
             </w:r>
             <w:r>
               <w:rPr>
@@ -2063,27 +1384,15 @@
                 <w:szCs w:val="18"/>
               </w:rPr>
             </w:pPr>
-            <w:proofErr w:type="spellStart"/>
-            <w:r>
-              <w:rPr>
-                <w:rFonts w:ascii="Arial" w:hAnsi="Arial" w:cs="Arial"/>
-                <w:b/>
-                <w:color w:val="0D0DFF"/>
-                <w:sz w:val="18"/>
-                <w:szCs w:val="18"/>
-              </w:rPr>
-              <w:t>Số</w:t>
-            </w:r>
-            <w:proofErr w:type="spellEnd"/>
-            <w:r>
-              <w:rPr>
-                <w:rFonts w:ascii="Arial" w:hAnsi="Arial" w:cs="Arial"/>
-                <w:b/>
-                <w:color w:val="0D0DFF"/>
-                <w:sz w:val="18"/>
-                <w:szCs w:val="18"/>
-              </w:rPr>
-              <w:t xml:space="preserve"> TK/</w:t>
+            <w:r>
+              <w:rPr>
+                <w:rFonts w:ascii="Arial" w:hAnsi="Arial" w:cs="Arial"/>
+                <w:b/>
+                <w:color w:val="0D0DFF"/>
+                <w:sz w:val="18"/>
+                <w:szCs w:val="18"/>
+              </w:rPr>
+              <w:t>Số TK/</w:t>
             </w:r>
             <w:r>
               <w:rPr>
@@ -2114,7 +1423,6 @@
               </w:rPr>
               <w:t>No</w:t>
             </w:r>
-            <w:proofErr w:type="gramStart"/>
             <w:r>
               <w:rPr>
                 <w:rFonts w:ascii="Arial" w:hAnsi="Arial" w:cs="Arial"/>
@@ -2131,77 +1439,7 @@
                 <w:sz w:val="18"/>
                 <w:szCs w:val="18"/>
               </w:rPr>
-              <w:t>{</w:t>
-            </w:r>
-            <w:proofErr w:type="gramEnd"/>
-            <w:r>
-              <w:rPr>
-                <w:rFonts w:ascii="Arial" w:hAnsi="Arial" w:cs="Arial"/>
-                <w:color w:val="0D0DFF"/>
-                <w:sz w:val="18"/>
-                <w:szCs w:val="18"/>
-              </w:rPr>
-              <w:t>{</w:t>
-            </w:r>
-            <w:proofErr w:type="spellStart"/>
-            <w:r>
-              <w:rPr>
-                <w:rFonts w:ascii="Arial" w:hAnsi="Arial" w:cs="Arial"/>
-                <w:color w:val="0D0DFF"/>
-                <w:sz w:val="18"/>
-                <w:szCs w:val="18"/>
-              </w:rPr>
-              <w:t>Số</w:t>
-            </w:r>
-            <w:proofErr w:type="spellEnd"/>
-            <w:r>
-              <w:rPr>
-                <w:rFonts w:ascii="Arial" w:hAnsi="Arial" w:cs="Arial"/>
-                <w:color w:val="0D0DFF"/>
-                <w:sz w:val="18"/>
-                <w:szCs w:val="18"/>
-              </w:rPr>
-              <w:t xml:space="preserve"> </w:t>
-            </w:r>
-            <w:proofErr w:type="spellStart"/>
-            <w:r>
-              <w:rPr>
-                <w:rFonts w:ascii="Arial" w:hAnsi="Arial" w:cs="Arial"/>
-                <w:color w:val="0D0DFF"/>
-                <w:sz w:val="18"/>
-                <w:szCs w:val="18"/>
-              </w:rPr>
-              <w:t>tài</w:t>
-            </w:r>
-            <w:proofErr w:type="spellEnd"/>
-            <w:r>
-              <w:rPr>
-                <w:rFonts w:ascii="Arial" w:hAnsi="Arial" w:cs="Arial"/>
-                <w:color w:val="0D0DFF"/>
-                <w:sz w:val="18"/>
-                <w:szCs w:val="18"/>
-              </w:rPr>
-              <w:t xml:space="preserve"> </w:t>
-            </w:r>
-            <w:proofErr w:type="spellStart"/>
-            <w:r>
-              <w:rPr>
-                <w:rFonts w:ascii="Arial" w:hAnsi="Arial" w:cs="Arial"/>
-                <w:color w:val="0D0DFF"/>
-                <w:sz w:val="18"/>
-                <w:szCs w:val="18"/>
-              </w:rPr>
-              <w:t>khoản</w:t>
-            </w:r>
-            <w:proofErr w:type="spellEnd"/>
-            <w:r>
-              <w:rPr>
-                <w:rFonts w:ascii="Arial" w:hAnsi="Arial" w:cs="Arial"/>
-                <w:color w:val="0D0DFF"/>
-                <w:sz w:val="18"/>
-                <w:szCs w:val="18"/>
-              </w:rPr>
-              <w:t>}}</w:t>
+              <w:t>{{Số tài khoản}}</w:t>
             </w:r>
           </w:p>
           <w:p>
@@ -2220,27 +1458,15 @@
                 <w:szCs w:val="18"/>
               </w:rPr>
             </w:pPr>
-            <w:proofErr w:type="spellStart"/>
-            <w:r>
-              <w:rPr>
-                <w:rFonts w:ascii="Arial" w:hAnsi="Arial" w:cs="Arial"/>
-                <w:b/>
-                <w:color w:val="0D0DFF"/>
-                <w:sz w:val="18"/>
-                <w:szCs w:val="18"/>
-              </w:rPr>
-              <w:t>Tại</w:t>
-            </w:r>
-            <w:proofErr w:type="spellEnd"/>
-            <w:r>
-              <w:rPr>
-                <w:rFonts w:ascii="Arial" w:hAnsi="Arial" w:cs="Arial"/>
-                <w:b/>
-                <w:color w:val="0D0DFF"/>
-                <w:sz w:val="18"/>
-                <w:szCs w:val="18"/>
-              </w:rPr>
-              <w:t xml:space="preserve"> NH</w:t>
+            <w:r>
+              <w:rPr>
+                <w:rFonts w:ascii="Arial" w:hAnsi="Arial" w:cs="Arial"/>
+                <w:b/>
+                <w:color w:val="0D0DFF"/>
+                <w:sz w:val="18"/>
+                <w:szCs w:val="18"/>
+              </w:rPr>
+              <w:t>Tại NH</w:t>
             </w:r>
             <w:r>
               <w:rPr>
@@ -2270,18 +1496,7 @@
                 <w:sz w:val="16"/>
                 <w:szCs w:val="18"/>
               </w:rPr>
-              <w:t xml:space="preserve">At </w:t>
-            </w:r>
-            <w:proofErr w:type="gramStart"/>
-            <w:r>
-              <w:rPr>
-                <w:rFonts w:ascii="Arial" w:hAnsi="Arial" w:cs="Arial"/>
-                <w:i/>
-                <w:color w:val="0D0DFF"/>
-                <w:sz w:val="16"/>
-                <w:szCs w:val="18"/>
-              </w:rPr>
-              <w:t xml:space="preserve">Bank </w:t>
+              <w:t xml:space="preserve">At Bank </w:t>
             </w:r>
             <w:r>
               <w:rPr>
@@ -2293,60 +1508,15 @@
               </w:rPr>
               <w:t>:</w:t>
             </w:r>
-            <w:proofErr w:type="gramEnd"/>
-            <w:r>
-              <w:rPr>
-                <w:rFonts w:ascii="Arial" w:hAnsi="Arial" w:cs="Arial"/>
-                <w:i/>
-                <w:color w:val="0D0DFF"/>
-                <w:sz w:val="18"/>
-                <w:szCs w:val="18"/>
-              </w:rPr>
-              <w:t xml:space="preserve"> {{</w:t>
-            </w:r>
-            <w:proofErr w:type="spellStart"/>
-            <w:r>
-              <w:rPr>
-                <w:rFonts w:ascii="Arial" w:hAnsi="Arial" w:cs="Arial"/>
-                <w:i/>
-                <w:color w:val="0D0DFF"/>
-                <w:sz w:val="18"/>
-                <w:szCs w:val="18"/>
-              </w:rPr>
-              <w:t>Ngân</w:t>
-            </w:r>
-            <w:proofErr w:type="spellEnd"/>
-            <w:r>
-              <w:rPr>
-                <w:rFonts w:ascii="Arial" w:hAnsi="Arial" w:cs="Arial"/>
-                <w:i/>
-                <w:color w:val="0D0DFF"/>
-                <w:sz w:val="18"/>
-                <w:szCs w:val="18"/>
-              </w:rPr>
-              <w:t xml:space="preserve"> </w:t>
-            </w:r>
-            <w:proofErr w:type="spellStart"/>
-            <w:r>
-              <w:rPr>
-                <w:rFonts w:ascii="Arial" w:hAnsi="Arial" w:cs="Arial"/>
-                <w:i/>
-                <w:color w:val="0D0DFF"/>
-                <w:sz w:val="18"/>
-                <w:szCs w:val="18"/>
-              </w:rPr>
-              <w:t>hàng</w:t>
-            </w:r>
-            <w:proofErr w:type="spellEnd"/>
-            <w:r>
-              <w:rPr>
-                <w:rFonts w:ascii="Arial" w:hAnsi="Arial" w:cs="Arial"/>
-                <w:i/>
-                <w:color w:val="0D0DFF"/>
-                <w:sz w:val="18"/>
-                <w:szCs w:val="18"/>
-              </w:rPr>
-              <w:t>}}</w:t>
+            <w:r>
+              <w:rPr>
+                <w:rFonts w:ascii="Arial" w:hAnsi="Arial" w:cs="Arial"/>
+                <w:i/>
+                <w:color w:val="0D0DFF"/>
+                <w:sz w:val="18"/>
+                <w:szCs w:val="18"/>
+              </w:rPr>
+              <w:t xml:space="preserve"> {{Ngân hàng}}</w:t>
             </w:r>
           </w:p>
         </w:tc>
@@ -2384,7 +1554,6 @@
                 <w:lang w:eastAsia="vi-VN"/>
               </w:rPr>
             </w:pPr>
-            <w:proofErr w:type="spellStart"/>
             <w:r>
               <w:rPr>
                 <w:rFonts w:ascii="Arial" w:hAnsi="Arial" w:cs="Arial"/>
@@ -2393,107 +1562,18 @@
                 <w:sz w:val="18"/>
                 <w:szCs w:val="14"/>
               </w:rPr>
-              <w:t>Số</w:t>
-            </w:r>
-            <w:proofErr w:type="spellEnd"/>
-            <w:r>
-              <w:rPr>
-                <w:rFonts w:ascii="Arial" w:hAnsi="Arial" w:cs="Arial"/>
-                <w:b/>
+              <w:t xml:space="preserve">Số tiền bằng số/ </w:t>
+            </w:r>
+            <w:r>
+              <w:rPr>
+                <w:rFonts w:ascii="Arial" w:hAnsi="Arial" w:cs="Arial"/>
+                <w:i/>
                 <w:color w:val="1111FF"/>
-                <w:sz w:val="18"/>
+                <w:sz w:val="16"/>
                 <w:szCs w:val="14"/>
               </w:rPr>
-              <w:t xml:space="preserve"> </w:t>
-            </w:r>
-            <w:proofErr w:type="spellStart"/>
-            <w:r>
-              <w:rPr>
-                <w:rFonts w:ascii="Arial" w:hAnsi="Arial" w:cs="Arial"/>
-                <w:b/>
-                <w:color w:val="1111FF"/>
-                <w:sz w:val="18"/>
-                <w:szCs w:val="14"/>
-              </w:rPr>
-              <w:t>tiền</w:t>
-            </w:r>
-            <w:proofErr w:type="spellEnd"/>
-            <w:r>
-              <w:rPr>
-                <w:rFonts w:ascii="Arial" w:hAnsi="Arial" w:cs="Arial"/>
-                <w:b/>
-                <w:color w:val="1111FF"/>
-                <w:sz w:val="18"/>
-                <w:szCs w:val="14"/>
-              </w:rPr>
-              <w:t xml:space="preserve"> </w:t>
-            </w:r>
-            <w:proofErr w:type="spellStart"/>
-            <w:r>
-              <w:rPr>
-                <w:rFonts w:ascii="Arial" w:hAnsi="Arial" w:cs="Arial"/>
-                <w:b/>
-                <w:color w:val="1111FF"/>
-                <w:sz w:val="18"/>
-                <w:szCs w:val="14"/>
-              </w:rPr>
-              <w:t>bằng</w:t>
-            </w:r>
-            <w:proofErr w:type="spellEnd"/>
-            <w:r>
-              <w:rPr>
-                <w:rFonts w:ascii="Arial" w:hAnsi="Arial" w:cs="Arial"/>
-                <w:b/>
-                <w:color w:val="1111FF"/>
-                <w:sz w:val="18"/>
-                <w:szCs w:val="14"/>
-              </w:rPr>
-              <w:t xml:space="preserve"> </w:t>
-            </w:r>
-            <w:proofErr w:type="spellStart"/>
-            <w:r>
-              <w:rPr>
-                <w:rFonts w:ascii="Arial" w:hAnsi="Arial" w:cs="Arial"/>
-                <w:b/>
-                <w:color w:val="1111FF"/>
-                <w:sz w:val="18"/>
-                <w:szCs w:val="14"/>
-              </w:rPr>
-              <w:t>số</w:t>
-            </w:r>
-            <w:proofErr w:type="spellEnd"/>
-            <w:r>
-              <w:rPr>
-                <w:rFonts w:ascii="Arial" w:hAnsi="Arial" w:cs="Arial"/>
-                <w:b/>
-                <w:color w:val="1111FF"/>
-                <w:sz w:val="18"/>
-                <w:szCs w:val="14"/>
-              </w:rPr>
-              <w:t xml:space="preserve">/ </w:t>
-            </w:r>
-            <w:r>
-              <w:rPr>
-                <w:rFonts w:ascii="Arial" w:hAnsi="Arial" w:cs="Arial"/>
-                <w:i/>
-                <w:color w:val="1111FF"/>
-                <w:sz w:val="16"/>
-                <w:szCs w:val="14"/>
-              </w:rPr>
-              <w:t xml:space="preserve">Amount in </w:t>
-            </w:r>
-            <w:proofErr w:type="spellStart"/>
-            <w:r>
-              <w:rPr>
-                <w:rFonts w:ascii="Arial" w:hAnsi="Arial" w:cs="Arial"/>
-                <w:i/>
-                <w:color w:val="1111FF"/>
-                <w:sz w:val="16"/>
-                <w:szCs w:val="14"/>
-              </w:rPr>
-              <w:t>figues</w:t>
-            </w:r>
-            <w:proofErr w:type="spellEnd"/>
+              <w:t>Amount in figues</w:t>
+            </w:r>
             <w:r>
               <w:rPr>
                 <w:rFonts w:ascii="Arial" w:hAnsi="Arial" w:cs="Arial"/>
@@ -2522,9 +1602,8 @@
                 <w:sz w:val="22"/>
                 <w:szCs w:val="14"/>
               </w:rPr>
-              <w:t>{{</w:t>
-            </w:r>
-            <w:proofErr w:type="spellStart"/>
+              <w:t xml:space="preserve">{{Số tiền bằng số}} </w:t>
+            </w:r>
             <w:r>
               <w:rPr>
                 <w:rFonts w:ascii="Arial" w:hAnsi="Arial" w:cs="Arial"/>
@@ -2533,9 +1612,8 @@
                 <w:sz w:val="22"/>
                 <w:szCs w:val="14"/>
               </w:rPr>
-              <w:t>Số</w:t>
-            </w:r>
-            <w:proofErr w:type="spellEnd"/>
+              <w:t>VND</w:t>
+            </w:r>
             <w:r>
               <w:rPr>
                 <w:rFonts w:ascii="Arial" w:hAnsi="Arial" w:cs="Arial"/>
@@ -2546,285 +1624,51 @@
               </w:rPr>
               <w:t xml:space="preserve"> </w:t>
             </w:r>
-            <w:proofErr w:type="spellStart"/>
-            <w:r>
-              <w:rPr>
-                <w:rFonts w:ascii="Arial" w:hAnsi="Arial" w:cs="Arial"/>
-                <w:i/>
+            <w:r>
+              <w:rPr>
+                <w:rFonts w:ascii="Arial" w:hAnsi="Arial" w:cs="Arial"/>
+                <w:b/>
                 <w:color w:val="1111FF"/>
-                <w:sz w:val="22"/>
-                <w:szCs w:val="14"/>
-              </w:rPr>
-              <w:t>tiền</w:t>
-            </w:r>
-            <w:proofErr w:type="spellEnd"/>
+                <w:sz w:val="18"/>
+                <w:szCs w:val="18"/>
+              </w:rPr>
+              <w:t>Số tiền bằng chữ/</w:t>
+            </w:r>
             <w:r>
               <w:rPr>
                 <w:rFonts w:ascii="Arial" w:hAnsi="Arial" w:cs="Arial"/>
                 <w:i/>
                 <w:color w:val="1111FF"/>
-                <w:sz w:val="22"/>
-                <w:szCs w:val="14"/>
+                <w:sz w:val="16"/>
+              </w:rPr>
+              <w:t xml:space="preserve"> Amount in words</w:t>
+            </w:r>
+            <w:r>
+              <w:rPr>
+                <w:rFonts w:ascii="Arial" w:hAnsi="Arial" w:cs="Arial"/>
+                <w:color w:val="1111FF"/>
+                <w:sz w:val="18"/>
+              </w:rPr>
+              <w:t>:</w:t>
+            </w:r>
+            <w:r>
+              <w:rPr>
+                <w:rFonts w:ascii="Arial" w:hAnsi="Arial" w:cs="Arial"/>
+                <w:color w:val="1111FF"/>
+                <w:sz w:val="18"/>
               </w:rPr>
               <w:t xml:space="preserve"> </w:t>
             </w:r>
-            <w:proofErr w:type="spellStart"/>
-            <w:r>
-              <w:rPr>
-                <w:rFonts w:ascii="Arial" w:hAnsi="Arial" w:cs="Arial"/>
-                <w:i/>
+            <w:r>
+              <w:rPr>
+                <w:rFonts w:ascii="Arial" w:hAnsi="Arial" w:cs="Arial"/>
                 <w:color w:val="1111FF"/>
-                <w:sz w:val="22"/>
-                <w:szCs w:val="14"/>
-              </w:rPr>
-              <w:t>bằng</w:t>
-            </w:r>
-            <w:proofErr w:type="spellEnd"/>
-            <w:r>
-              <w:rPr>
-                <w:rFonts w:ascii="Arial" w:hAnsi="Arial" w:cs="Arial"/>
-                <w:i/>
-                <w:color w:val="1111FF"/>
-                <w:sz w:val="22"/>
-                <w:szCs w:val="14"/>
-              </w:rPr>
-              <w:t xml:space="preserve"> </w:t>
-            </w:r>
-            <w:proofErr w:type="spellStart"/>
-            <w:r>
-              <w:rPr>
-                <w:rFonts w:ascii="Arial" w:hAnsi="Arial" w:cs="Arial"/>
-                <w:i/>
-                <w:color w:val="1111FF"/>
-                <w:sz w:val="22"/>
-                <w:szCs w:val="14"/>
-              </w:rPr>
-              <w:t>số</w:t>
-            </w:r>
-            <w:proofErr w:type="spellEnd"/>
-            <w:r>
-              <w:rPr>
-                <w:rFonts w:ascii="Arial" w:hAnsi="Arial" w:cs="Arial"/>
-                <w:i/>
-                <w:color w:val="1111FF"/>
-                <w:sz w:val="22"/>
-                <w:szCs w:val="14"/>
-              </w:rPr>
-              <w:t xml:space="preserve">}} </w:t>
-            </w:r>
-            <w:r>
-              <w:rPr>
-                <w:rFonts w:ascii="Arial" w:hAnsi="Arial" w:cs="Arial"/>
-                <w:i/>
-                <w:color w:val="1111FF"/>
-                <w:sz w:val="22"/>
-                <w:szCs w:val="14"/>
-              </w:rPr>
-              <w:t>VND</w:t>
-            </w:r>
-            <w:r>
-              <w:rPr>
-                <w:rFonts w:ascii="Arial" w:hAnsi="Arial" w:cs="Arial"/>
-                <w:i/>
-                <w:color w:val="1111FF"/>
-                <w:sz w:val="22"/>
-                <w:szCs w:val="14"/>
-              </w:rPr>
-              <w:t xml:space="preserve"> </w:t>
-            </w:r>
-            <w:proofErr w:type="spellStart"/>
-            <w:r>
-              <w:rPr>
-                <w:rFonts w:ascii="Arial" w:hAnsi="Arial" w:cs="Arial"/>
-                <w:b/>
-                <w:color w:val="1111FF"/>
-                <w:sz w:val="18"/>
-                <w:szCs w:val="18"/>
-              </w:rPr>
-              <w:t>Số</w:t>
-            </w:r>
-            <w:proofErr w:type="spellEnd"/>
-            <w:r>
-              <w:rPr>
-                <w:rFonts w:ascii="Arial" w:hAnsi="Arial" w:cs="Arial"/>
-                <w:b/>
-                <w:color w:val="1111FF"/>
-                <w:sz w:val="18"/>
-                <w:szCs w:val="18"/>
-              </w:rPr>
-              <w:t xml:space="preserve"> </w:t>
-            </w:r>
-            <w:proofErr w:type="spellStart"/>
-            <w:r>
-              <w:rPr>
-                <w:rFonts w:ascii="Arial" w:hAnsi="Arial" w:cs="Arial"/>
-                <w:b/>
-                <w:color w:val="1111FF"/>
-                <w:sz w:val="18"/>
-                <w:szCs w:val="18"/>
-              </w:rPr>
-              <w:t>tiền</w:t>
-            </w:r>
-            <w:proofErr w:type="spellEnd"/>
-            <w:r>
-              <w:rPr>
-                <w:rFonts w:ascii="Arial" w:hAnsi="Arial" w:cs="Arial"/>
-                <w:b/>
-                <w:color w:val="1111FF"/>
-                <w:sz w:val="18"/>
-                <w:szCs w:val="18"/>
-              </w:rPr>
-              <w:t xml:space="preserve"> </w:t>
-            </w:r>
-            <w:proofErr w:type="spellStart"/>
-            <w:r>
-              <w:rPr>
-                <w:rFonts w:ascii="Arial" w:hAnsi="Arial" w:cs="Arial"/>
-                <w:b/>
-                <w:color w:val="1111FF"/>
-                <w:sz w:val="18"/>
-                <w:szCs w:val="18"/>
-              </w:rPr>
-              <w:t>bằng</w:t>
-            </w:r>
-            <w:proofErr w:type="spellEnd"/>
-            <w:r>
-              <w:rPr>
-                <w:rFonts w:ascii="Arial" w:hAnsi="Arial" w:cs="Arial"/>
-                <w:b/>
-                <w:color w:val="1111FF"/>
-                <w:sz w:val="18"/>
-                <w:szCs w:val="18"/>
-              </w:rPr>
-              <w:t xml:space="preserve"> </w:t>
-            </w:r>
-            <w:proofErr w:type="spellStart"/>
-            <w:r>
-              <w:rPr>
-                <w:rFonts w:ascii="Arial" w:hAnsi="Arial" w:cs="Arial"/>
-                <w:b/>
-                <w:color w:val="1111FF"/>
-                <w:sz w:val="18"/>
-                <w:szCs w:val="18"/>
-              </w:rPr>
-              <w:t>chữ</w:t>
-            </w:r>
-            <w:proofErr w:type="spellEnd"/>
-            <w:r>
-              <w:rPr>
-                <w:rFonts w:ascii="Arial" w:hAnsi="Arial" w:cs="Arial"/>
-                <w:b/>
-                <w:color w:val="1111FF"/>
-                <w:sz w:val="18"/>
-                <w:szCs w:val="18"/>
-              </w:rPr>
-              <w:t>/</w:t>
-            </w:r>
-            <w:r>
-              <w:rPr>
-                <w:rFonts w:ascii="Arial" w:hAnsi="Arial" w:cs="Arial"/>
-                <w:i/>
-                <w:color w:val="1111FF"/>
-                <w:sz w:val="16"/>
-              </w:rPr>
-              <w:t xml:space="preserve"> Amount in words</w:t>
-            </w:r>
-            <w:r>
-              <w:rPr>
-                <w:rFonts w:ascii="Arial" w:hAnsi="Arial" w:cs="Arial"/>
-                <w:color w:val="1111FF"/>
-                <w:sz w:val="18"/>
-              </w:rPr>
-              <w:t>:</w:t>
-            </w:r>
-            <w:r>
-              <w:rPr>
-                <w:rFonts w:ascii="Arial" w:hAnsi="Arial" w:cs="Arial"/>
-                <w:color w:val="1111FF"/>
-                <w:sz w:val="18"/>
-              </w:rPr>
-              <w:t xml:space="preserve"> </w:t>
-            </w:r>
-            <w:r>
-              <w:rPr>
-                <w:rFonts w:ascii="Arial" w:hAnsi="Arial" w:cs="Arial"/>
-                <w:color w:val="1111FF"/>
-                <w:sz w:val="18"/>
-              </w:rPr>
-              <w:t>{{</w:t>
-            </w:r>
-            <w:proofErr w:type="spellStart"/>
-            <w:r>
-              <w:rPr>
-                <w:rFonts w:ascii="Arial" w:hAnsi="Arial" w:cs="Arial"/>
-                <w:color w:val="1111FF"/>
-                <w:sz w:val="18"/>
-              </w:rPr>
-              <w:t>Số</w:t>
-            </w:r>
-            <w:proofErr w:type="spellEnd"/>
-            <w:r>
-              <w:rPr>
-                <w:rFonts w:ascii="Arial" w:hAnsi="Arial" w:cs="Arial"/>
-                <w:color w:val="1111FF"/>
-                <w:sz w:val="18"/>
-              </w:rPr>
-              <w:t xml:space="preserve"> </w:t>
-            </w:r>
-            <w:proofErr w:type="spellStart"/>
-            <w:r>
-              <w:rPr>
-                <w:rFonts w:ascii="Arial" w:hAnsi="Arial" w:cs="Arial"/>
-                <w:color w:val="1111FF"/>
-                <w:sz w:val="18"/>
-              </w:rPr>
-              <w:t>tiền</w:t>
-            </w:r>
-            <w:proofErr w:type="spellEnd"/>
-            <w:r>
-              <w:rPr>
-                <w:rFonts w:ascii="Arial" w:hAnsi="Arial" w:cs="Arial"/>
-                <w:color w:val="1111FF"/>
-                <w:sz w:val="18"/>
-              </w:rPr>
-              <w:t xml:space="preserve"> </w:t>
-            </w:r>
-            <w:proofErr w:type="spellStart"/>
-            <w:r>
-              <w:rPr>
-                <w:rFonts w:ascii="Arial" w:hAnsi="Arial" w:cs="Arial"/>
-                <w:color w:val="1111FF"/>
-                <w:sz w:val="18"/>
-              </w:rPr>
-              <w:t>bằng</w:t>
-            </w:r>
-            <w:proofErr w:type="spellEnd"/>
-            <w:r>
-              <w:rPr>
-                <w:rFonts w:ascii="Arial" w:hAnsi="Arial" w:cs="Arial"/>
-                <w:color w:val="1111FF"/>
-                <w:sz w:val="18"/>
-              </w:rPr>
-              <w:t xml:space="preserve"> </w:t>
-            </w:r>
-            <w:proofErr w:type="spellStart"/>
-            <w:r>
-              <w:rPr>
-                <w:rFonts w:ascii="Arial" w:hAnsi="Arial" w:cs="Arial"/>
-                <w:color w:val="1111FF"/>
-                <w:sz w:val="18"/>
-              </w:rPr>
-              <w:t>chữ</w:t>
-            </w:r>
-            <w:proofErr w:type="spellEnd"/>
-            <w:r>
-              <w:rPr>
-                <w:rFonts w:ascii="Arial" w:hAnsi="Arial" w:cs="Arial"/>
-                <w:color w:val="1111FF"/>
-                <w:sz w:val="18"/>
-              </w:rPr>
-              <w:t>}}</w:t>
-            </w:r>
+                <w:sz w:val="18"/>
+              </w:rPr>
+              <w:t>{{Số tiền bằng chữ}}</w:t>
+            </w:r>
+            <w:bookmarkStart w:id="0" w:name="_GoBack"/>
+            <w:bookmarkEnd w:id="0"/>
           </w:p>
         </w:tc>
       </w:tr>
@@ -2859,7 +1703,6 @@
                 <w:szCs w:val="16"/>
               </w:rPr>
             </w:pPr>
-            <w:proofErr w:type="spellStart"/>
             <w:r>
               <w:rPr>
                 <w:rFonts w:ascii="Arial" w:hAnsi="Arial" w:cs="Arial"/>
@@ -2868,9 +1711,8 @@
                 <w:position w:val="6"/>
                 <w:szCs w:val="18"/>
               </w:rPr>
-              <w:t>Đề</w:t>
-            </w:r>
-            <w:proofErr w:type="spellEnd"/>
+              <w:t xml:space="preserve">Đề nghị </w:t>
+            </w:r>
             <w:r>
               <w:rPr>
                 <w:rFonts w:ascii="Arial" w:hAnsi="Arial" w:cs="Arial"/>
@@ -2879,9 +1721,18 @@
                 <w:position w:val="6"/>
                 <w:szCs w:val="18"/>
               </w:rPr>
+              <w:t>NH</w:t>
+            </w:r>
+            <w:r>
+              <w:rPr>
+                <w:rFonts w:ascii="Arial" w:hAnsi="Arial" w:cs="Arial"/>
+                <w:i w:val="0"/>
+                <w:color w:val="0D0DFF"/>
+                <w:position w:val="6"/>
+                <w:szCs w:val="18"/>
+              </w:rPr>
               <w:t xml:space="preserve"> </w:t>
             </w:r>
-            <w:proofErr w:type="spellStart"/>
             <w:r>
               <w:rPr>
                 <w:rFonts w:ascii="Arial" w:hAnsi="Arial" w:cs="Arial"/>
@@ -2890,9 +1741,8 @@
                 <w:position w:val="6"/>
                 <w:szCs w:val="18"/>
               </w:rPr>
-              <w:t>nghị</w:t>
-            </w:r>
-            <w:proofErr w:type="spellEnd"/>
+              <w:t xml:space="preserve">quy </w:t>
+            </w:r>
             <w:r>
               <w:rPr>
                 <w:rFonts w:ascii="Arial" w:hAnsi="Arial" w:cs="Arial"/>
@@ -2901,171 +1751,29 @@
                 <w:position w:val="6"/>
                 <w:szCs w:val="18"/>
               </w:rPr>
+              <w:t>đổi ra loại tiền/</w:t>
+            </w:r>
+            <w:r>
+              <w:rPr>
+                <w:rFonts w:ascii="Arial" w:hAnsi="Arial" w:cs="Arial"/>
+                <w:i w:val="0"/>
+                <w:color w:val="0D0DFF"/>
+                <w:position w:val="6"/>
+                <w:sz w:val="16"/>
+                <w:szCs w:val="18"/>
+              </w:rPr>
               <w:t xml:space="preserve"> </w:t>
             </w:r>
             <w:r>
               <w:rPr>
                 <w:rFonts w:ascii="Arial" w:hAnsi="Arial" w:cs="Arial"/>
-                <w:i w:val="0"/>
+                <w:b w:val="0"/>
                 <w:color w:val="0D0DFF"/>
                 <w:position w:val="6"/>
-                <w:szCs w:val="18"/>
-              </w:rPr>
-              <w:t>NH</w:t>
-            </w:r>
-            <w:r>
-              <w:rPr>
-                <w:rFonts w:ascii="Arial" w:hAnsi="Arial" w:cs="Arial"/>
-                <w:i w:val="0"/>
-                <w:color w:val="0D0DFF"/>
-                <w:position w:val="6"/>
-                <w:szCs w:val="18"/>
-              </w:rPr>
-              <w:t xml:space="preserve"> </w:t>
-            </w:r>
-            <w:proofErr w:type="spellStart"/>
-            <w:r>
-              <w:rPr>
-                <w:rFonts w:ascii="Arial" w:hAnsi="Arial" w:cs="Arial"/>
-                <w:i w:val="0"/>
-                <w:color w:val="0D0DFF"/>
-                <w:position w:val="6"/>
-                <w:szCs w:val="18"/>
-              </w:rPr>
-              <w:t>quy</w:t>
-            </w:r>
-            <w:proofErr w:type="spellEnd"/>
-            <w:r>
-              <w:rPr>
-                <w:rFonts w:ascii="Arial" w:hAnsi="Arial" w:cs="Arial"/>
-                <w:i w:val="0"/>
-                <w:color w:val="0D0DFF"/>
-                <w:position w:val="6"/>
-                <w:szCs w:val="18"/>
-              </w:rPr>
-              <w:t xml:space="preserve"> </w:t>
-            </w:r>
-            <w:proofErr w:type="spellStart"/>
-            <w:r>
-              <w:rPr>
-                <w:rFonts w:ascii="Arial" w:hAnsi="Arial" w:cs="Arial"/>
-                <w:i w:val="0"/>
-                <w:color w:val="0D0DFF"/>
-                <w:position w:val="6"/>
-                <w:szCs w:val="18"/>
-              </w:rPr>
-              <w:t>đổi</w:t>
-            </w:r>
-            <w:proofErr w:type="spellEnd"/>
-            <w:r>
-              <w:rPr>
-                <w:rFonts w:ascii="Arial" w:hAnsi="Arial" w:cs="Arial"/>
-                <w:i w:val="0"/>
-                <w:color w:val="0D0DFF"/>
-                <w:position w:val="6"/>
-                <w:szCs w:val="18"/>
-              </w:rPr>
-              <w:t xml:space="preserve"> </w:t>
-            </w:r>
-            <w:proofErr w:type="spellStart"/>
-            <w:r>
-              <w:rPr>
-                <w:rFonts w:ascii="Arial" w:hAnsi="Arial" w:cs="Arial"/>
-                <w:i w:val="0"/>
-                <w:color w:val="0D0DFF"/>
-                <w:position w:val="6"/>
-                <w:szCs w:val="18"/>
-              </w:rPr>
-              <w:t>ra</w:t>
-            </w:r>
-            <w:proofErr w:type="spellEnd"/>
-            <w:r>
-              <w:rPr>
-                <w:rFonts w:ascii="Arial" w:hAnsi="Arial" w:cs="Arial"/>
-                <w:i w:val="0"/>
-                <w:color w:val="0D0DFF"/>
-                <w:position w:val="6"/>
-                <w:szCs w:val="18"/>
-              </w:rPr>
-              <w:t xml:space="preserve"> </w:t>
-            </w:r>
-            <w:proofErr w:type="spellStart"/>
-            <w:r>
-              <w:rPr>
-                <w:rFonts w:ascii="Arial" w:hAnsi="Arial" w:cs="Arial"/>
-                <w:i w:val="0"/>
-                <w:color w:val="0D0DFF"/>
-                <w:position w:val="6"/>
-                <w:szCs w:val="18"/>
-              </w:rPr>
-              <w:t>loại</w:t>
-            </w:r>
-            <w:proofErr w:type="spellEnd"/>
-            <w:r>
-              <w:rPr>
-                <w:rFonts w:ascii="Arial" w:hAnsi="Arial" w:cs="Arial"/>
-                <w:i w:val="0"/>
-                <w:color w:val="0D0DFF"/>
-                <w:position w:val="6"/>
-                <w:szCs w:val="18"/>
-              </w:rPr>
-              <w:t xml:space="preserve"> </w:t>
-            </w:r>
-            <w:proofErr w:type="spellStart"/>
-            <w:r>
-              <w:rPr>
-                <w:rFonts w:ascii="Arial" w:hAnsi="Arial" w:cs="Arial"/>
-                <w:i w:val="0"/>
-                <w:color w:val="0D0DFF"/>
-                <w:position w:val="6"/>
-                <w:szCs w:val="18"/>
-              </w:rPr>
-              <w:t>tiền</w:t>
-            </w:r>
-            <w:proofErr w:type="spellEnd"/>
-            <w:r>
-              <w:rPr>
-                <w:rFonts w:ascii="Arial" w:hAnsi="Arial" w:cs="Arial"/>
-                <w:i w:val="0"/>
-                <w:color w:val="0D0DFF"/>
-                <w:position w:val="6"/>
-                <w:szCs w:val="18"/>
-              </w:rPr>
-              <w:t>/</w:t>
-            </w:r>
-            <w:r>
-              <w:rPr>
-                <w:rFonts w:ascii="Arial" w:hAnsi="Arial" w:cs="Arial"/>
-                <w:i w:val="0"/>
-                <w:color w:val="0D0DFF"/>
-                <w:position w:val="6"/>
-                <w:sz w:val="16"/>
-                <w:szCs w:val="18"/>
-              </w:rPr>
-              <w:t xml:space="preserve"> </w:t>
-            </w:r>
-            <w:r>
-              <w:rPr>
-                <w:rFonts w:ascii="Arial" w:hAnsi="Arial" w:cs="Arial"/>
-                <w:b w:val="0"/>
-                <w:color w:val="0D0DFF"/>
-                <w:position w:val="6"/>
                 <w:sz w:val="16"/>
                 <w:szCs w:val="16"/>
               </w:rPr>
-              <w:t xml:space="preserve">Request for changing </w:t>
-            </w:r>
-            <w:proofErr w:type="gramStart"/>
-            <w:r>
-              <w:rPr>
-                <w:rFonts w:ascii="Arial" w:hAnsi="Arial" w:cs="Arial"/>
-                <w:b w:val="0"/>
-                <w:color w:val="0D0DFF"/>
-                <w:position w:val="6"/>
-                <w:sz w:val="16"/>
-                <w:szCs w:val="16"/>
-              </w:rPr>
-              <w:t>into:</w:t>
+              <w:t>Request for changing into:</w:t>
             </w:r>
             <w:r>
               <w:rPr>
@@ -3075,9 +1783,8 @@
                 <w:sz w:val="14"/>
                 <w:szCs w:val="18"/>
               </w:rPr>
-              <w:t>…</w:t>
-            </w:r>
-            <w:proofErr w:type="gramEnd"/>
+              <w:t>………</w:t>
+            </w:r>
             <w:r>
               <w:rPr>
                 <w:rFonts w:ascii="Arial" w:hAnsi="Arial" w:cs="Arial"/>
@@ -3086,61 +1793,17 @@
                 <w:sz w:val="14"/>
                 <w:szCs w:val="18"/>
               </w:rPr>
-              <w:t>……</w:t>
-            </w:r>
-            <w:r>
-              <w:rPr>
-                <w:rFonts w:ascii="Arial" w:hAnsi="Arial" w:cs="Arial"/>
+              <w:t>..</w:t>
+            </w:r>
+            <w:r>
+              <w:rPr>
+                <w:rFonts w:ascii="Arial" w:hAnsi="Arial" w:cs="Arial"/>
+                <w:i w:val="0"/>
                 <w:color w:val="0D0DFF"/>
                 <w:position w:val="6"/>
-                <w:sz w:val="14"/>
-                <w:szCs w:val="18"/>
-              </w:rPr>
-              <w:t>..</w:t>
-            </w:r>
-            <w:proofErr w:type="spellStart"/>
-            <w:r>
-              <w:rPr>
-                <w:rFonts w:ascii="Arial" w:hAnsi="Arial" w:cs="Arial"/>
-                <w:i w:val="0"/>
-                <w:color w:val="0D0DFF"/>
-                <w:position w:val="6"/>
-                <w:szCs w:val="18"/>
-              </w:rPr>
-              <w:t>Tỷ</w:t>
-            </w:r>
-            <w:proofErr w:type="spellEnd"/>
-            <w:r>
-              <w:rPr>
-                <w:rFonts w:ascii="Arial" w:hAnsi="Arial" w:cs="Arial"/>
-                <w:i w:val="0"/>
-                <w:color w:val="0D0DFF"/>
-                <w:position w:val="6"/>
-                <w:szCs w:val="18"/>
-              </w:rPr>
-              <w:t xml:space="preserve"> </w:t>
-            </w:r>
-            <w:proofErr w:type="spellStart"/>
-            <w:r>
-              <w:rPr>
-                <w:rFonts w:ascii="Arial" w:hAnsi="Arial" w:cs="Arial"/>
-                <w:i w:val="0"/>
-                <w:color w:val="0D0DFF"/>
-                <w:position w:val="6"/>
-                <w:szCs w:val="18"/>
-              </w:rPr>
-              <w:t>giá</w:t>
-            </w:r>
-            <w:proofErr w:type="spellEnd"/>
-            <w:r>
-              <w:rPr>
-                <w:rFonts w:ascii="Arial" w:hAnsi="Arial" w:cs="Arial"/>
-                <w:i w:val="0"/>
-                <w:color w:val="0D0DFF"/>
-                <w:position w:val="6"/>
-                <w:szCs w:val="18"/>
-              </w:rPr>
-              <w:t>/</w:t>
+                <w:szCs w:val="18"/>
+              </w:rPr>
+              <w:t>Tỷ giá/</w:t>
             </w:r>
             <w:r>
               <w:rPr>
@@ -3218,25 +1881,14 @@
                 <w:sz w:val="22"/>
               </w:rPr>
             </w:pPr>
-            <w:proofErr w:type="spellStart"/>
-            <w:r>
-              <w:rPr>
-                <w:rFonts w:ascii="Arial" w:hAnsi="Arial" w:cs="Arial"/>
-                <w:b/>
-                <w:color w:val="0D0DFF"/>
-                <w:sz w:val="18"/>
-              </w:rPr>
-              <w:t>Nội</w:t>
-            </w:r>
-            <w:proofErr w:type="spellEnd"/>
-            <w:r>
-              <w:rPr>
-                <w:rFonts w:ascii="Arial" w:hAnsi="Arial" w:cs="Arial"/>
-                <w:b/>
-                <w:color w:val="0D0DFF"/>
-                <w:sz w:val="18"/>
-              </w:rPr>
-              <w:t xml:space="preserve"> dung/ </w:t>
+            <w:r>
+              <w:rPr>
+                <w:rFonts w:ascii="Arial" w:hAnsi="Arial" w:cs="Arial"/>
+                <w:b/>
+                <w:color w:val="0D0DFF"/>
+                <w:sz w:val="18"/>
+              </w:rPr>
+              <w:t xml:space="preserve">Nội dung/ </w:t>
             </w:r>
             <w:r>
               <w:rPr>
@@ -3278,54 +1930,8 @@
                 <w:color w:val="0D0DFF"/>
                 <w:sz w:val="22"/>
               </w:rPr>
-              <w:t xml:space="preserve">h </w:t>
-            </w:r>
-            <w:proofErr w:type="spellStart"/>
-            <w:r>
-              <w:rPr>
-                <w:rFonts w:ascii="Arial" w:hAnsi="Arial" w:cs="Arial"/>
-                <w:color w:val="0D0DFF"/>
-                <w:sz w:val="22"/>
-              </w:rPr>
-              <w:t>toán</w:t>
-            </w:r>
-            <w:proofErr w:type="spellEnd"/>
-            <w:r>
-              <w:rPr>
-                <w:rFonts w:ascii="Arial" w:hAnsi="Arial" w:cs="Arial"/>
-                <w:color w:val="0D0DFF"/>
-                <w:sz w:val="22"/>
-              </w:rPr>
-              <w:t xml:space="preserve"> </w:t>
-            </w:r>
-            <w:proofErr w:type="spellStart"/>
-            <w:r>
-              <w:rPr>
-                <w:rFonts w:ascii="Arial" w:hAnsi="Arial" w:cs="Arial"/>
-                <w:color w:val="0D0DFF"/>
-                <w:sz w:val="22"/>
-              </w:rPr>
-              <w:t>tiền</w:t>
-            </w:r>
-            <w:proofErr w:type="spellEnd"/>
-            <w:r>
-              <w:rPr>
-                <w:rFonts w:ascii="Arial" w:hAnsi="Arial" w:cs="Arial"/>
-                <w:color w:val="0D0DFF"/>
-                <w:sz w:val="22"/>
-              </w:rPr>
-              <w:t xml:space="preserve"> </w:t>
-            </w:r>
-            <w:proofErr w:type="spellStart"/>
-            <w:r>
-              <w:rPr>
-                <w:rFonts w:ascii="Arial" w:hAnsi="Arial" w:cs="Arial"/>
-                <w:color w:val="0D0DFF"/>
-                <w:sz w:val="22"/>
-              </w:rPr>
-              <w:t>hàng</w:t>
-            </w:r>
-            <w:proofErr w:type="spellEnd"/>
+              <w:t>h toán tiền hàng</w:t>
+            </w:r>
             <w:r>
               <w:rPr>
                 <w:rFonts w:ascii="Arial" w:hAnsi="Arial" w:cs="Arial"/>
@@ -3361,7 +1967,6 @@
                 <w:szCs w:val="18"/>
               </w:rPr>
             </w:pPr>
-            <w:proofErr w:type="spellStart"/>
             <w:r>
               <w:rPr>
                 <w:rFonts w:ascii="Arial" w:hAnsi="Arial" w:cs="Arial"/>
@@ -3369,57 +1974,7 @@
                 <w:color w:val="0D0DFF"/>
                 <w:szCs w:val="18"/>
               </w:rPr>
-              <w:t>Phí</w:t>
-            </w:r>
-            <w:proofErr w:type="spellEnd"/>
-            <w:r>
-              <w:rPr>
-                <w:rFonts w:ascii="Arial" w:hAnsi="Arial" w:cs="Arial"/>
-                <w:i w:val="0"/>
-                <w:color w:val="0D0DFF"/>
-                <w:szCs w:val="18"/>
-              </w:rPr>
-              <w:t xml:space="preserve"> </w:t>
-            </w:r>
-            <w:proofErr w:type="spellStart"/>
-            <w:r>
-              <w:rPr>
-                <w:rFonts w:ascii="Arial" w:hAnsi="Arial" w:cs="Arial"/>
-                <w:i w:val="0"/>
-                <w:color w:val="0D0DFF"/>
-                <w:szCs w:val="18"/>
-              </w:rPr>
-              <w:t>Ngân</w:t>
-            </w:r>
-            <w:proofErr w:type="spellEnd"/>
-            <w:r>
-              <w:rPr>
-                <w:rFonts w:ascii="Arial" w:hAnsi="Arial" w:cs="Arial"/>
-                <w:i w:val="0"/>
-                <w:color w:val="0D0DFF"/>
-                <w:szCs w:val="18"/>
-              </w:rPr>
-              <w:t xml:space="preserve"> </w:t>
-            </w:r>
-            <w:proofErr w:type="spellStart"/>
-            <w:r>
-              <w:rPr>
-                <w:rFonts w:ascii="Arial" w:hAnsi="Arial" w:cs="Arial"/>
-                <w:i w:val="0"/>
-                <w:color w:val="0D0DFF"/>
-                <w:szCs w:val="18"/>
-              </w:rPr>
-              <w:t>hàng</w:t>
-            </w:r>
-            <w:proofErr w:type="spellEnd"/>
-            <w:r>
-              <w:rPr>
-                <w:rFonts w:ascii="Arial" w:hAnsi="Arial" w:cs="Arial"/>
-                <w:i w:val="0"/>
-                <w:color w:val="0D0DFF"/>
-                <w:szCs w:val="18"/>
-              </w:rPr>
-              <w:t xml:space="preserve">/ </w:t>
+              <w:t xml:space="preserve">Phí Ngân hàng/ </w:t>
             </w:r>
             <w:r>
               <w:rPr>
@@ -3491,49 +2046,15 @@
               </w:rPr>
               <w:t xml:space="preserve"> </w:t>
             </w:r>
-            <w:proofErr w:type="spellStart"/>
-            <w:r>
-              <w:rPr>
-                <w:rFonts w:ascii="Arial" w:hAnsi="Arial" w:cs="Arial"/>
-                <w:b/>
-                <w:color w:val="0D0DFF"/>
-                <w:sz w:val="18"/>
-                <w:szCs w:val="18"/>
-              </w:rPr>
-              <w:t>Phí</w:t>
-            </w:r>
-            <w:proofErr w:type="spellEnd"/>
-            <w:r>
-              <w:rPr>
-                <w:rFonts w:ascii="Arial" w:hAnsi="Arial" w:cs="Arial"/>
-                <w:b/>
-                <w:color w:val="0D0DFF"/>
-                <w:sz w:val="18"/>
-                <w:szCs w:val="18"/>
-              </w:rPr>
-              <w:t xml:space="preserve"> </w:t>
-            </w:r>
-            <w:proofErr w:type="spellStart"/>
-            <w:r>
-              <w:rPr>
-                <w:rFonts w:ascii="Arial" w:hAnsi="Arial" w:cs="Arial"/>
-                <w:b/>
-                <w:color w:val="0D0DFF"/>
-                <w:sz w:val="18"/>
-                <w:szCs w:val="18"/>
-              </w:rPr>
-              <w:t>trong</w:t>
-            </w:r>
-            <w:proofErr w:type="spellEnd"/>
-            <w:r>
-              <w:rPr>
-                <w:rFonts w:ascii="Arial" w:hAnsi="Arial" w:cs="Arial"/>
-                <w:b/>
-                <w:color w:val="0D0DFF"/>
-                <w:sz w:val="18"/>
-                <w:szCs w:val="18"/>
-              </w:rPr>
-              <w:t>/</w:t>
+            <w:r>
+              <w:rPr>
+                <w:rFonts w:ascii="Arial" w:hAnsi="Arial" w:cs="Arial"/>
+                <w:b/>
+                <w:color w:val="0D0DFF"/>
+                <w:sz w:val="18"/>
+                <w:szCs w:val="18"/>
+              </w:rPr>
+              <w:t>Phí trong/</w:t>
             </w:r>
             <w:r>
               <w:rPr>
@@ -3593,49 +2114,15 @@
               </w:rPr>
               <w:t xml:space="preserve"> </w:t>
             </w:r>
-            <w:proofErr w:type="spellStart"/>
-            <w:r>
-              <w:rPr>
-                <w:rFonts w:ascii="Arial" w:hAnsi="Arial" w:cs="Arial"/>
-                <w:b/>
-                <w:color w:val="0D0DFF"/>
-                <w:sz w:val="18"/>
-                <w:szCs w:val="18"/>
-              </w:rPr>
-              <w:t>Phí</w:t>
-            </w:r>
-            <w:proofErr w:type="spellEnd"/>
-            <w:r>
-              <w:rPr>
-                <w:rFonts w:ascii="Arial" w:hAnsi="Arial" w:cs="Arial"/>
-                <w:b/>
-                <w:color w:val="0D0DFF"/>
-                <w:sz w:val="18"/>
-                <w:szCs w:val="18"/>
-              </w:rPr>
-              <w:t xml:space="preserve"> </w:t>
-            </w:r>
-            <w:proofErr w:type="spellStart"/>
-            <w:r>
-              <w:rPr>
-                <w:rFonts w:ascii="Arial" w:hAnsi="Arial" w:cs="Arial"/>
-                <w:b/>
-                <w:color w:val="0D0DFF"/>
-                <w:sz w:val="18"/>
-                <w:szCs w:val="18"/>
-              </w:rPr>
-              <w:t>ngoài</w:t>
-            </w:r>
-            <w:proofErr w:type="spellEnd"/>
-            <w:r>
-              <w:rPr>
-                <w:rFonts w:ascii="Arial" w:hAnsi="Arial" w:cs="Arial"/>
-                <w:b/>
-                <w:color w:val="0D0DFF"/>
-                <w:sz w:val="18"/>
-                <w:szCs w:val="18"/>
-              </w:rPr>
-              <w:t>/</w:t>
+            <w:r>
+              <w:rPr>
+                <w:rFonts w:ascii="Arial" w:hAnsi="Arial" w:cs="Arial"/>
+                <w:b/>
+                <w:color w:val="0D0DFF"/>
+                <w:sz w:val="18"/>
+                <w:szCs w:val="18"/>
+              </w:rPr>
+              <w:t>Phí ngoài/</w:t>
             </w:r>
             <w:r>
               <w:rPr>
@@ -3857,7 +2344,6 @@
                 <w:szCs w:val="18"/>
               </w:rPr>
             </w:pPr>
-            <w:proofErr w:type="spellStart"/>
             <w:r>
               <w:rPr>
                 <w:rFonts w:ascii="Arial" w:hAnsi="Arial" w:cs="Arial"/>
@@ -3867,57 +2353,8 @@
                 <w:sz w:val="18"/>
                 <w:szCs w:val="18"/>
               </w:rPr>
-              <w:t>Kế</w:t>
-            </w:r>
-            <w:proofErr w:type="spellEnd"/>
-            <w:r>
-              <w:rPr>
-                <w:rFonts w:ascii="Arial" w:hAnsi="Arial" w:cs="Arial"/>
-                <w:b/>
-                <w:i w:val="0"/>
-                <w:color w:val="0D0DFF"/>
-                <w:sz w:val="18"/>
-                <w:szCs w:val="18"/>
-              </w:rPr>
-              <w:t xml:space="preserve"> </w:t>
-            </w:r>
-            <w:proofErr w:type="spellStart"/>
-            <w:r>
-              <w:rPr>
-                <w:rFonts w:ascii="Arial" w:hAnsi="Arial" w:cs="Arial"/>
-                <w:b/>
-                <w:i w:val="0"/>
-                <w:color w:val="0D0DFF"/>
-                <w:sz w:val="18"/>
-                <w:szCs w:val="18"/>
-              </w:rPr>
-              <w:t>toán</w:t>
-            </w:r>
-            <w:proofErr w:type="spellEnd"/>
-            <w:r>
-              <w:rPr>
-                <w:rFonts w:ascii="Arial" w:hAnsi="Arial" w:cs="Arial"/>
-                <w:b/>
-                <w:i w:val="0"/>
-                <w:color w:val="0D0DFF"/>
-                <w:sz w:val="18"/>
-                <w:szCs w:val="18"/>
-              </w:rPr>
-              <w:t xml:space="preserve"> </w:t>
-            </w:r>
-            <w:proofErr w:type="spellStart"/>
-            <w:r>
-              <w:rPr>
-                <w:rFonts w:ascii="Arial" w:hAnsi="Arial" w:cs="Arial"/>
-                <w:b/>
-                <w:i w:val="0"/>
-                <w:color w:val="0D0DFF"/>
-                <w:sz w:val="18"/>
-                <w:szCs w:val="18"/>
-              </w:rPr>
-              <w:t>trưởng</w:t>
-            </w:r>
-            <w:proofErr w:type="spellEnd"/>
+              <w:t>Kế toán trưởng</w:t>
+            </w:r>
             <w:r>
               <w:rPr>
                 <w:rFonts w:ascii="Arial" w:hAnsi="Arial" w:cs="Arial"/>
@@ -3987,7 +2424,6 @@
                 <w:szCs w:val="16"/>
               </w:rPr>
             </w:pPr>
-            <w:proofErr w:type="spellStart"/>
             <w:r>
               <w:rPr>
                 <w:rFonts w:ascii="Arial" w:hAnsi="Arial" w:cs="Arial"/>
@@ -3997,67 +2433,7 @@
                 <w:sz w:val="18"/>
                 <w:szCs w:val="18"/>
               </w:rPr>
-              <w:t>Chủ</w:t>
-            </w:r>
-            <w:proofErr w:type="spellEnd"/>
-            <w:r>
-              <w:rPr>
-                <w:rFonts w:ascii="Arial" w:hAnsi="Arial" w:cs="Arial"/>
-                <w:b/>
-                <w:i w:val="0"/>
-                <w:color w:val="0D0DFF"/>
-                <w:sz w:val="18"/>
-                <w:szCs w:val="18"/>
-              </w:rPr>
-              <w:t xml:space="preserve"> </w:t>
-            </w:r>
-            <w:proofErr w:type="spellStart"/>
-            <w:r>
-              <w:rPr>
-                <w:rFonts w:ascii="Arial" w:hAnsi="Arial" w:cs="Arial"/>
-                <w:b/>
-                <w:i w:val="0"/>
-                <w:color w:val="0D0DFF"/>
-                <w:sz w:val="18"/>
-                <w:szCs w:val="18"/>
-              </w:rPr>
-              <w:t>tài</w:t>
-            </w:r>
-            <w:proofErr w:type="spellEnd"/>
-            <w:r>
-              <w:rPr>
-                <w:rFonts w:ascii="Arial" w:hAnsi="Arial" w:cs="Arial"/>
-                <w:b/>
-                <w:i w:val="0"/>
-                <w:color w:val="0D0DFF"/>
-                <w:sz w:val="18"/>
-                <w:szCs w:val="18"/>
-              </w:rPr>
-              <w:t xml:space="preserve"> </w:t>
-            </w:r>
-            <w:proofErr w:type="spellStart"/>
-            <w:r>
-              <w:rPr>
-                <w:rFonts w:ascii="Arial" w:hAnsi="Arial" w:cs="Arial"/>
-                <w:b/>
-                <w:i w:val="0"/>
-                <w:color w:val="0D0DFF"/>
-                <w:sz w:val="18"/>
-                <w:szCs w:val="18"/>
-              </w:rPr>
-              <w:t>khoản</w:t>
-            </w:r>
-            <w:proofErr w:type="spellEnd"/>
-            <w:r>
-              <w:rPr>
-                <w:rFonts w:ascii="Arial" w:hAnsi="Arial" w:cs="Arial"/>
-                <w:b/>
-                <w:i w:val="0"/>
-                <w:color w:val="0D0DFF"/>
-                <w:sz w:val="18"/>
-                <w:szCs w:val="18"/>
-              </w:rPr>
-              <w:t xml:space="preserve">/ </w:t>
+              <w:t xml:space="preserve">Chủ tài khoản/ </w:t>
             </w:r>
             <w:r>
               <w:rPr>
@@ -4089,130 +2465,8 @@
                 <w:sz w:val="14"/>
                 <w:szCs w:val="18"/>
               </w:rPr>
-              <w:t>(</w:t>
-            </w:r>
-            <w:proofErr w:type="spellStart"/>
-            <w:r>
-              <w:rPr>
-                <w:rFonts w:ascii="Arial" w:hAnsi="Arial" w:cs="Arial"/>
-                <w:i/>
-                <w:color w:val="0D0DFF"/>
-                <w:sz w:val="14"/>
-                <w:szCs w:val="18"/>
-              </w:rPr>
-              <w:t>Ký</w:t>
-            </w:r>
-            <w:proofErr w:type="spellEnd"/>
-            <w:r>
-              <w:rPr>
-                <w:rFonts w:ascii="Arial" w:hAnsi="Arial" w:cs="Arial"/>
-                <w:i/>
-                <w:color w:val="0D0DFF"/>
-                <w:sz w:val="14"/>
-                <w:szCs w:val="18"/>
-              </w:rPr>
-              <w:t xml:space="preserve"> </w:t>
-            </w:r>
-            <w:proofErr w:type="spellStart"/>
-            <w:r>
-              <w:rPr>
-                <w:rFonts w:ascii="Arial" w:hAnsi="Arial" w:cs="Arial"/>
-                <w:i/>
-                <w:color w:val="0D0DFF"/>
-                <w:sz w:val="14"/>
-                <w:szCs w:val="18"/>
-              </w:rPr>
-              <w:t>và</w:t>
-            </w:r>
-            <w:proofErr w:type="spellEnd"/>
-            <w:r>
-              <w:rPr>
-                <w:rFonts w:ascii="Arial" w:hAnsi="Arial" w:cs="Arial"/>
-                <w:i/>
-                <w:color w:val="0D0DFF"/>
-                <w:sz w:val="14"/>
-                <w:szCs w:val="18"/>
-              </w:rPr>
-              <w:t xml:space="preserve"> </w:t>
-            </w:r>
-            <w:proofErr w:type="spellStart"/>
-            <w:r>
-              <w:rPr>
-                <w:rFonts w:ascii="Arial" w:hAnsi="Arial" w:cs="Arial"/>
-                <w:i/>
-                <w:color w:val="0D0DFF"/>
-                <w:sz w:val="14"/>
-                <w:szCs w:val="18"/>
-              </w:rPr>
-              <w:t>ghi</w:t>
-            </w:r>
-            <w:proofErr w:type="spellEnd"/>
-            <w:r>
-              <w:rPr>
-                <w:rFonts w:ascii="Arial" w:hAnsi="Arial" w:cs="Arial"/>
-                <w:i/>
-                <w:color w:val="0D0DFF"/>
-                <w:sz w:val="14"/>
-                <w:szCs w:val="18"/>
-              </w:rPr>
-              <w:t xml:space="preserve"> </w:t>
-            </w:r>
-            <w:proofErr w:type="spellStart"/>
-            <w:r>
-              <w:rPr>
-                <w:rFonts w:ascii="Arial" w:hAnsi="Arial" w:cs="Arial"/>
-                <w:i/>
-                <w:color w:val="0D0DFF"/>
-                <w:sz w:val="14"/>
-                <w:szCs w:val="18"/>
-              </w:rPr>
-              <w:t>rõ</w:t>
-            </w:r>
-            <w:proofErr w:type="spellEnd"/>
-            <w:r>
-              <w:rPr>
-                <w:rFonts w:ascii="Arial" w:hAnsi="Arial" w:cs="Arial"/>
-                <w:i/>
-                <w:color w:val="0D0DFF"/>
-                <w:sz w:val="14"/>
-                <w:szCs w:val="18"/>
-              </w:rPr>
-              <w:t xml:space="preserve"> </w:t>
-            </w:r>
-            <w:proofErr w:type="spellStart"/>
-            <w:r>
-              <w:rPr>
-                <w:rFonts w:ascii="Arial" w:hAnsi="Arial" w:cs="Arial"/>
-                <w:i/>
-                <w:color w:val="0D0DFF"/>
-                <w:sz w:val="14"/>
-                <w:szCs w:val="18"/>
-              </w:rPr>
-              <w:t>họ</w:t>
-            </w:r>
-            <w:proofErr w:type="spellEnd"/>
-            <w:r>
-              <w:rPr>
-                <w:rFonts w:ascii="Arial" w:hAnsi="Arial" w:cs="Arial"/>
-                <w:i/>
-                <w:color w:val="0D0DFF"/>
-                <w:sz w:val="14"/>
-                <w:szCs w:val="18"/>
-              </w:rPr>
-              <w:t xml:space="preserve"> </w:t>
-            </w:r>
-            <w:proofErr w:type="spellStart"/>
-            <w:r>
-              <w:rPr>
-                <w:rFonts w:ascii="Arial" w:hAnsi="Arial" w:cs="Arial"/>
-                <w:i/>
-                <w:color w:val="0D0DFF"/>
-                <w:sz w:val="14"/>
-                <w:szCs w:val="18"/>
-              </w:rPr>
-              <w:t>tên</w:t>
-            </w:r>
-            <w:proofErr w:type="spellEnd"/>
+              <w:t>(Ký và ghi rõ họ tên</w:t>
+            </w:r>
             <w:r>
               <w:rPr>
                 <w:rFonts w:ascii="Arial" w:hAnsi="Arial" w:cs="Arial"/>
@@ -4320,51 +2574,7 @@
                 <w:sz w:val="18"/>
                 <w:szCs w:val="18"/>
               </w:rPr>
-              <w:t xml:space="preserve">Giao </w:t>
-            </w:r>
-            <w:proofErr w:type="spellStart"/>
-            <w:r>
-              <w:rPr>
-                <w:rFonts w:ascii="Arial" w:hAnsi="Arial" w:cs="Arial"/>
-                <w:b/>
-                <w:color w:val="0D0DFF"/>
-                <w:sz w:val="18"/>
-                <w:szCs w:val="18"/>
-              </w:rPr>
-              <w:t>dịch</w:t>
-            </w:r>
-            <w:proofErr w:type="spellEnd"/>
-            <w:r>
-              <w:rPr>
-                <w:rFonts w:ascii="Arial" w:hAnsi="Arial" w:cs="Arial"/>
-                <w:b/>
-                <w:color w:val="0D0DFF"/>
-                <w:sz w:val="18"/>
-                <w:szCs w:val="18"/>
-              </w:rPr>
-              <w:t xml:space="preserve"> </w:t>
-            </w:r>
-            <w:proofErr w:type="spellStart"/>
-            <w:r>
-              <w:rPr>
-                <w:rFonts w:ascii="Arial" w:hAnsi="Arial" w:cs="Arial"/>
-                <w:b/>
-                <w:color w:val="0D0DFF"/>
-                <w:sz w:val="18"/>
-                <w:szCs w:val="18"/>
-              </w:rPr>
-              <w:t>viên</w:t>
-            </w:r>
-            <w:proofErr w:type="spellEnd"/>
-            <w:r>
-              <w:rPr>
-                <w:rFonts w:ascii="Arial" w:hAnsi="Arial" w:cs="Arial"/>
-                <w:b/>
-                <w:color w:val="0D0DFF"/>
-                <w:sz w:val="18"/>
-                <w:szCs w:val="18"/>
-              </w:rPr>
-              <w:t>/</w:t>
+              <w:t>Giao dịch viên/</w:t>
             </w:r>
             <w:r>
               <w:rPr>
@@ -4393,49 +2603,15 @@
               </w:rPr>
               <w:t xml:space="preserve">               </w:t>
             </w:r>
-            <w:proofErr w:type="spellStart"/>
-            <w:r>
-              <w:rPr>
-                <w:rFonts w:ascii="Arial" w:hAnsi="Arial" w:cs="Arial"/>
-                <w:b/>
-                <w:color w:val="0D0DFF"/>
-                <w:sz w:val="18"/>
-                <w:szCs w:val="18"/>
-              </w:rPr>
-              <w:t>Kiểm</w:t>
-            </w:r>
-            <w:proofErr w:type="spellEnd"/>
-            <w:r>
-              <w:rPr>
-                <w:rFonts w:ascii="Arial" w:hAnsi="Arial" w:cs="Arial"/>
-                <w:b/>
-                <w:color w:val="0D0DFF"/>
-                <w:sz w:val="18"/>
-                <w:szCs w:val="18"/>
-              </w:rPr>
-              <w:t xml:space="preserve"> </w:t>
-            </w:r>
-            <w:proofErr w:type="spellStart"/>
-            <w:r>
-              <w:rPr>
-                <w:rFonts w:ascii="Arial" w:hAnsi="Arial" w:cs="Arial"/>
-                <w:b/>
-                <w:color w:val="0D0DFF"/>
-                <w:sz w:val="18"/>
-                <w:szCs w:val="18"/>
-              </w:rPr>
-              <w:t>soát</w:t>
-            </w:r>
-            <w:proofErr w:type="spellEnd"/>
-            <w:r>
-              <w:rPr>
-                <w:rFonts w:ascii="Arial" w:hAnsi="Arial" w:cs="Arial"/>
-                <w:b/>
-                <w:color w:val="0D0DFF"/>
-                <w:sz w:val="18"/>
-                <w:szCs w:val="18"/>
-              </w:rPr>
-              <w:t>/</w:t>
+            <w:r>
+              <w:rPr>
+                <w:rFonts w:ascii="Arial" w:hAnsi="Arial" w:cs="Arial"/>
+                <w:b/>
+                <w:color w:val="0D0DFF"/>
+                <w:sz w:val="18"/>
+                <w:szCs w:val="18"/>
+              </w:rPr>
+              <w:t>Kiểm soát/</w:t>
             </w:r>
             <w:r>
               <w:rPr>
@@ -4757,10 +2933,920 @@
       <w:pPr>
         <w:tabs>
           <w:tab w:val="left" w:pos="1560"/>
+        </w:tabs>
+        <w:spacing w:before="40" w:after="40" w:line="288" w:lineRule="auto"/>
+        <w:ind w:left="993" w:right="851"/>
+        <w:contextualSpacing/>
+        <w:rPr>
+          <w:sz w:val="26"/>
+          <w:szCs w:val="26"/>
+        </w:rPr>
+      </w:pPr>
+    </w:p>
+    <w:p>
+      <w:pPr>
+        <w:tabs>
+          <w:tab w:val="left" w:pos="1560"/>
+        </w:tabs>
+        <w:spacing w:before="40" w:after="40" w:line="288" w:lineRule="auto"/>
+        <w:ind w:left="993" w:right="851"/>
+        <w:contextualSpacing/>
+        <w:rPr>
+          <w:sz w:val="26"/>
+          <w:szCs w:val="26"/>
+        </w:rPr>
+      </w:pPr>
+    </w:p>
+    <w:p>
+      <w:pPr>
+        <w:tabs>
+          <w:tab w:val="left" w:pos="1560"/>
+        </w:tabs>
+        <w:spacing w:before="40" w:after="40" w:line="288" w:lineRule="auto"/>
+        <w:ind w:left="993" w:right="851"/>
+        <w:contextualSpacing/>
+        <w:rPr>
+          <w:b/>
+          <w:sz w:val="27"/>
+          <w:szCs w:val="27"/>
+        </w:rPr>
+      </w:pPr>
+      <w:r>
+        <w:rPr>
+          <w:b/>
+          <w:sz w:val="27"/>
+          <w:szCs w:val="27"/>
+        </w:rPr>
+        <w:t>II</w:t>
+      </w:r>
+      <w:r>
+        <w:rPr>
+          <w:b/>
+          <w:sz w:val="27"/>
+          <w:szCs w:val="27"/>
+        </w:rPr>
+        <w:t>/ Cách ghi các yếu tố trên ấn chỉ</w:t>
+      </w:r>
+    </w:p>
+    <w:p>
+      <w:pPr>
+        <w:tabs>
+          <w:tab w:val="left" w:pos="1560"/>
+        </w:tabs>
+        <w:spacing w:before="60" w:after="60" w:line="312" w:lineRule="auto"/>
+        <w:ind w:left="993" w:right="849"/>
+        <w:contextualSpacing/>
+        <w:jc w:val="both"/>
+        <w:rPr>
+          <w:sz w:val="27"/>
+          <w:szCs w:val="27"/>
+        </w:rPr>
+      </w:pPr>
+      <w:r>
+        <w:rPr>
+          <w:b/>
+          <w:sz w:val="27"/>
+          <w:szCs w:val="27"/>
+        </w:rPr>
+        <w:tab/>
+      </w:r>
+      <w:r>
+        <w:rPr>
+          <w:sz w:val="27"/>
+          <w:szCs w:val="27"/>
+        </w:rPr>
+        <w:t xml:space="preserve">1. </w:t>
+      </w:r>
+      <w:r>
+        <w:rPr>
+          <w:sz w:val="27"/>
+          <w:szCs w:val="27"/>
+        </w:rPr>
+        <w:t>“Tên tài khoản</w:t>
+      </w:r>
+      <w:r>
+        <w:rPr>
+          <w:sz w:val="27"/>
+          <w:szCs w:val="27"/>
+        </w:rPr>
+        <w:t xml:space="preserve"> trích Nợ</w:t>
+      </w:r>
+      <w:r>
+        <w:rPr>
+          <w:sz w:val="27"/>
+          <w:szCs w:val="27"/>
+        </w:rPr>
+        <w:t>”</w:t>
+      </w:r>
+      <w:r>
+        <w:rPr>
+          <w:sz w:val="27"/>
+          <w:szCs w:val="27"/>
+        </w:rPr>
+        <w:t>: G</w:t>
+      </w:r>
+      <w:r>
+        <w:rPr>
+          <w:sz w:val="27"/>
+          <w:szCs w:val="27"/>
+        </w:rPr>
+        <w:t xml:space="preserve">hi tên </w:t>
+      </w:r>
+      <w:r>
+        <w:rPr>
+          <w:sz w:val="27"/>
+          <w:szCs w:val="27"/>
+        </w:rPr>
+        <w:t>tài khoản</w:t>
+      </w:r>
+      <w:r>
+        <w:rPr>
+          <w:sz w:val="27"/>
+          <w:szCs w:val="27"/>
+        </w:rPr>
+        <w:t xml:space="preserve"> </w:t>
+      </w:r>
+      <w:r>
+        <w:rPr>
+          <w:sz w:val="27"/>
+          <w:szCs w:val="27"/>
+        </w:rPr>
+        <w:t>CA/SA, tiền vay của khách hàng tại BIDV.</w:t>
+      </w:r>
+    </w:p>
+    <w:p>
+      <w:pPr>
+        <w:tabs>
+          <w:tab w:val="left" w:pos="1560"/>
+        </w:tabs>
+        <w:spacing w:before="60" w:after="60" w:line="312" w:lineRule="auto"/>
+        <w:ind w:left="993" w:right="849"/>
+        <w:contextualSpacing/>
+        <w:jc w:val="both"/>
+        <w:rPr>
+          <w:sz w:val="27"/>
+          <w:szCs w:val="27"/>
+        </w:rPr>
+      </w:pPr>
+      <w:r>
+        <w:rPr>
+          <w:sz w:val="27"/>
+          <w:szCs w:val="27"/>
+        </w:rPr>
+        <w:tab/>
+        <w:t>2.</w:t>
+      </w:r>
+      <w:r>
+        <w:rPr>
+          <w:sz w:val="27"/>
+          <w:szCs w:val="27"/>
+        </w:rPr>
+        <w:t xml:space="preserve"> “Người hưởng” và các thông tin người hưởng</w:t>
+      </w:r>
+    </w:p>
+    <w:p>
+      <w:pPr>
+        <w:tabs>
+          <w:tab w:val="left" w:pos="1560"/>
+        </w:tabs>
+        <w:spacing w:before="60" w:after="60" w:line="312" w:lineRule="auto"/>
+        <w:ind w:left="993" w:right="849"/>
+        <w:contextualSpacing/>
+        <w:jc w:val="both"/>
+        <w:rPr>
+          <w:sz w:val="27"/>
+          <w:szCs w:val="27"/>
+        </w:rPr>
+      </w:pPr>
+      <w:r>
+        <w:rPr>
+          <w:sz w:val="27"/>
+          <w:szCs w:val="27"/>
+        </w:rPr>
+        <w:tab/>
+      </w:r>
+      <w:r>
+        <w:rPr>
+          <w:sz w:val="27"/>
+          <w:szCs w:val="27"/>
+        </w:rPr>
+        <w:t>- Yếu tố “Người hưởng”, số CMND/ HC, n</w:t>
+      </w:r>
+      <w:r>
+        <w:rPr>
+          <w:sz w:val="27"/>
+          <w:szCs w:val="27"/>
+        </w:rPr>
+        <w:t>gày cấp, nơi cấp, số tài khoản:</w:t>
+      </w:r>
+    </w:p>
+    <w:p>
+      <w:pPr>
+        <w:tabs>
+          <w:tab w:val="left" w:pos="1560"/>
           <w:tab w:val="left" w:pos="10490"/>
         </w:tabs>
         <w:spacing w:before="60" w:after="60" w:line="312" w:lineRule="auto"/>
-        <w:ind w:right="849"/>
+        <w:ind w:left="992" w:right="849"/>
+        <w:contextualSpacing/>
+        <w:jc w:val="both"/>
+        <w:rPr>
+          <w:sz w:val="27"/>
+          <w:szCs w:val="27"/>
+        </w:rPr>
+      </w:pPr>
+      <w:r>
+        <w:rPr>
+          <w:sz w:val="27"/>
+          <w:szCs w:val="27"/>
+        </w:rPr>
+        <w:tab/>
+      </w:r>
+      <w:r>
+        <w:rPr>
+          <w:sz w:val="27"/>
+          <w:szCs w:val="27"/>
+        </w:rPr>
+        <w:t>+ Trường hợp người hưởng có tài khoản tại BIDV hoặc Ngân hàng khác: Ghi tên tài khoản, số tài khoản người hưởng tại Ngân hàng và không phải ghi số CMND/HC, ngày cấp, nơi cấp của người hưởng. Nếu khách hàng chuyển tiền để trả nợ vay: ghi tên tài khoản, số tài khoản tiền vay theo thông báo của BIDV.</w:t>
+      </w:r>
+    </w:p>
+    <w:p>
+      <w:pPr>
+        <w:tabs>
+          <w:tab w:val="left" w:pos="1560"/>
+          <w:tab w:val="left" w:pos="10490"/>
+        </w:tabs>
+        <w:spacing w:before="60" w:after="60" w:line="312" w:lineRule="auto"/>
+        <w:ind w:left="992" w:right="849"/>
+        <w:contextualSpacing/>
+        <w:jc w:val="both"/>
+        <w:rPr>
+          <w:sz w:val="27"/>
+          <w:szCs w:val="27"/>
+        </w:rPr>
+      </w:pPr>
+      <w:r>
+        <w:rPr>
+          <w:sz w:val="27"/>
+          <w:szCs w:val="27"/>
+        </w:rPr>
+        <w:tab/>
+      </w:r>
+      <w:r>
+        <w:rPr>
+          <w:sz w:val="27"/>
+          <w:szCs w:val="27"/>
+        </w:rPr>
+        <w:t>+ Trường hợp người hưởng nhận bằng giấy tờ chứng minh nhân thân tại BIDV hoặc Ngân hàng khác: Ghi họ tên; các yếu tố liên quan đến giấy tờ chứng minh nhân thân của người nhận tiền.</w:t>
+      </w:r>
+    </w:p>
+    <w:p>
+      <w:pPr>
+        <w:tabs>
+          <w:tab w:val="left" w:pos="1560"/>
+          <w:tab w:val="left" w:pos="3969"/>
+        </w:tabs>
+        <w:spacing w:before="60" w:after="60" w:line="312" w:lineRule="auto"/>
+        <w:ind w:left="992" w:right="849"/>
+        <w:contextualSpacing/>
+        <w:jc w:val="both"/>
+        <w:rPr>
+          <w:sz w:val="27"/>
+          <w:szCs w:val="27"/>
+        </w:rPr>
+      </w:pPr>
+      <w:r>
+        <w:rPr>
+          <w:sz w:val="27"/>
+          <w:szCs w:val="27"/>
+        </w:rPr>
+        <w:tab/>
+      </w:r>
+      <w:r>
+        <w:rPr>
+          <w:sz w:val="27"/>
+          <w:szCs w:val="27"/>
+        </w:rPr>
+        <w:t>- Yếu tố “Tại Ngân hàng”: Ghi tên ngân hàng giữ tài khoản/ ngân hàng nhận lệnh chuyển tiền. Trường hợp Ngân hàng hưởng khác hệ thống BIDV và căn cứ tên Ngân hàng hưởng không xác định được địa điểm (tỉnh, thành phố) thì yêu cầu khách hàng ghi bổ sung tên Tỉnh/ thành phố để Ngân hàng có căn cứ chuyển tiền và thu phí</w:t>
+      </w:r>
+      <w:r>
+        <w:rPr>
+          <w:sz w:val="27"/>
+          <w:szCs w:val="27"/>
+        </w:rPr>
+        <w:t>.</w:t>
+      </w:r>
+    </w:p>
+    <w:p>
+      <w:pPr>
+        <w:tabs>
+          <w:tab w:val="left" w:pos="1560"/>
+          <w:tab w:val="left" w:pos="3969"/>
+        </w:tabs>
+        <w:spacing w:before="60" w:after="60" w:line="312" w:lineRule="auto"/>
+        <w:ind w:left="992" w:right="849"/>
+        <w:contextualSpacing/>
+        <w:jc w:val="both"/>
+        <w:rPr>
+          <w:sz w:val="27"/>
+          <w:szCs w:val="27"/>
+        </w:rPr>
+      </w:pPr>
+      <w:r>
+        <w:rPr>
+          <w:sz w:val="27"/>
+          <w:szCs w:val="27"/>
+        </w:rPr>
+        <w:tab/>
+      </w:r>
+      <w:r>
+        <w:rPr>
+          <w:sz w:val="27"/>
+          <w:szCs w:val="27"/>
+        </w:rPr>
+        <w:t>- Trường hợp khách hàng yêu cầu trích Nợ tài khoản để thanh toán phí cho BIDV: tại yếu tố “Người hưởng” ghi tên Chi nhánh BIDV hưởng phí, và không phải ghi các thông tin còn lại.</w:t>
+      </w:r>
+    </w:p>
+    <w:p>
+      <w:pPr>
+        <w:tabs>
+          <w:tab w:val="left" w:pos="1560"/>
+          <w:tab w:val="left" w:pos="3969"/>
+        </w:tabs>
+        <w:spacing w:before="60" w:after="60" w:line="312" w:lineRule="auto"/>
+        <w:ind w:left="992" w:right="849"/>
+        <w:contextualSpacing/>
+        <w:jc w:val="both"/>
+        <w:rPr>
+          <w:sz w:val="27"/>
+          <w:szCs w:val="27"/>
+        </w:rPr>
+      </w:pPr>
+      <w:r>
+        <w:rPr>
+          <w:sz w:val="27"/>
+          <w:szCs w:val="27"/>
+        </w:rPr>
+        <w:tab/>
+        <w:t xml:space="preserve">3. </w:t>
+      </w:r>
+      <w:r>
+        <w:rPr>
+          <w:sz w:val="27"/>
+          <w:szCs w:val="27"/>
+        </w:rPr>
+        <w:t>“Số tiền bằng số”, “Số tiền bằng chữ”: Ghi số tiền và loại tiền của tài khoản đề nghị trích Nợ.</w:t>
+      </w:r>
+    </w:p>
+    <w:p>
+      <w:pPr>
+        <w:tabs>
+          <w:tab w:val="left" w:pos="1560"/>
+          <w:tab w:val="left" w:pos="10490"/>
+        </w:tabs>
+        <w:spacing w:before="60" w:after="60" w:line="312" w:lineRule="auto"/>
+        <w:ind w:left="992" w:right="849"/>
+        <w:contextualSpacing/>
+        <w:jc w:val="both"/>
+        <w:rPr>
+          <w:sz w:val="27"/>
+          <w:szCs w:val="27"/>
+        </w:rPr>
+      </w:pPr>
+      <w:r>
+        <w:rPr>
+          <w:sz w:val="27"/>
+          <w:szCs w:val="27"/>
+        </w:rPr>
+        <w:tab/>
+      </w:r>
+      <w:r>
+        <w:rPr>
+          <w:sz w:val="27"/>
+          <w:szCs w:val="27"/>
+        </w:rPr>
+        <w:t xml:space="preserve">4. </w:t>
+      </w:r>
+      <w:r>
+        <w:rPr>
+          <w:sz w:val="27"/>
+          <w:szCs w:val="27"/>
+        </w:rPr>
+        <w:t>“Đề nghị NH quy đổi ra loại tiền…, Tỷ giá…”: Sử dụng trong trường hợp loại tiền trích Nợ tài khoản khác với loại tiền tệ người hưởng nhận (phát sinh giao dịch mua/ bán ngoại tệ), khách hàng ghi loại tiền tệ muốn quy đổi và tỷ giá đã chấp thuận sau khi thoả thuận mua/ bán với Ngân hàng.</w:t>
+      </w:r>
+    </w:p>
+    <w:p>
+      <w:pPr>
+        <w:tabs>
+          <w:tab w:val="left" w:pos="1560"/>
+        </w:tabs>
+        <w:spacing w:before="60" w:after="60" w:line="312" w:lineRule="auto"/>
+        <w:ind w:left="992" w:right="851"/>
+        <w:contextualSpacing/>
+        <w:jc w:val="both"/>
+        <w:rPr>
+          <w:sz w:val="27"/>
+          <w:szCs w:val="27"/>
+        </w:rPr>
+      </w:pPr>
+      <w:r>
+        <w:rPr>
+          <w:sz w:val="27"/>
+          <w:szCs w:val="27"/>
+        </w:rPr>
+        <w:tab/>
+      </w:r>
+      <w:r>
+        <w:rPr>
+          <w:sz w:val="27"/>
+          <w:szCs w:val="27"/>
+        </w:rPr>
+        <w:t>5.</w:t>
+      </w:r>
+      <w:r>
+        <w:rPr>
+          <w:sz w:val="27"/>
+          <w:szCs w:val="27"/>
+        </w:rPr>
+        <w:t xml:space="preserve"> “</w:t>
+      </w:r>
+      <w:r>
+        <w:rPr>
+          <w:sz w:val="27"/>
+          <w:szCs w:val="27"/>
+        </w:rPr>
+        <w:t xml:space="preserve">Phí </w:t>
+      </w:r>
+      <w:r>
+        <w:rPr>
+          <w:sz w:val="27"/>
+          <w:szCs w:val="27"/>
+        </w:rPr>
+        <w:t>Ngân hàng”</w:t>
+      </w:r>
+      <w:r>
+        <w:rPr>
+          <w:sz w:val="27"/>
+          <w:szCs w:val="27"/>
+        </w:rPr>
+        <w:t>:</w:t>
+      </w:r>
+      <w:r>
+        <w:rPr>
+          <w:sz w:val="27"/>
+          <w:szCs w:val="27"/>
+        </w:rPr>
+        <w:t xml:space="preserve"> Thực </w:t>
+      </w:r>
+      <w:r>
+        <w:rPr>
+          <w:sz w:val="27"/>
+          <w:szCs w:val="27"/>
+        </w:rPr>
+        <w:t xml:space="preserve">hiện tương tự hướng dẫn tại </w:t>
+      </w:r>
+      <w:r>
+        <w:rPr>
+          <w:sz w:val="27"/>
+          <w:szCs w:val="27"/>
+        </w:rPr>
+        <w:t xml:space="preserve">Mục 5, Phần </w:t>
+      </w:r>
+      <w:r>
+        <w:rPr>
+          <w:sz w:val="27"/>
+          <w:szCs w:val="27"/>
+        </w:rPr>
+        <w:t>II</w:t>
+      </w:r>
+      <w:r>
+        <w:rPr>
+          <w:sz w:val="27"/>
+          <w:szCs w:val="27"/>
+        </w:rPr>
+        <w:t>, Mẫu số 01/QĐ</w:t>
+      </w:r>
+      <w:r>
+        <w:rPr>
+          <w:sz w:val="27"/>
+          <w:szCs w:val="27"/>
+        </w:rPr>
+        <w:t>-</w:t>
+      </w:r>
+      <w:r>
+        <w:rPr>
+          <w:sz w:val="27"/>
+          <w:szCs w:val="27"/>
+        </w:rPr>
+        <w:t xml:space="preserve">AC </w:t>
+      </w:r>
+      <w:r>
+        <w:rPr>
+          <w:sz w:val="27"/>
+          <w:szCs w:val="27"/>
+        </w:rPr>
+        <w:t>quy định này.</w:t>
+      </w:r>
+    </w:p>
+    <w:p>
+      <w:pPr>
+        <w:tabs>
+          <w:tab w:val="left" w:pos="1560"/>
+        </w:tabs>
+        <w:spacing w:before="60" w:after="60" w:line="312" w:lineRule="auto"/>
+        <w:ind w:left="992" w:right="851"/>
+        <w:contextualSpacing/>
+        <w:jc w:val="both"/>
+        <w:rPr>
+          <w:sz w:val="27"/>
+          <w:szCs w:val="27"/>
+        </w:rPr>
+      </w:pPr>
+      <w:r>
+        <w:rPr>
+          <w:sz w:val="27"/>
+          <w:szCs w:val="27"/>
+        </w:rPr>
+        <w:tab/>
+      </w:r>
+      <w:r>
+        <w:rPr>
+          <w:sz w:val="27"/>
+          <w:szCs w:val="27"/>
+        </w:rPr>
+        <w:t>6.</w:t>
+      </w:r>
+      <w:r>
+        <w:rPr>
+          <w:sz w:val="27"/>
+          <w:szCs w:val="27"/>
+        </w:rPr>
+        <w:t xml:space="preserve"> Chữ ký:</w:t>
+      </w:r>
+    </w:p>
+    <w:p>
+      <w:pPr>
+        <w:tabs>
+          <w:tab w:val="left" w:pos="1560"/>
+        </w:tabs>
+        <w:spacing w:before="60" w:after="60" w:line="312" w:lineRule="auto"/>
+        <w:ind w:left="992" w:right="851"/>
+        <w:jc w:val="both"/>
+        <w:rPr>
+          <w:sz w:val="27"/>
+          <w:szCs w:val="27"/>
+        </w:rPr>
+      </w:pPr>
+      <w:r>
+        <w:rPr>
+          <w:sz w:val="27"/>
+          <w:szCs w:val="27"/>
+        </w:rPr>
+        <w:tab/>
+        <w:t xml:space="preserve">Thực hiện tương tự như quy định về chữ ký Chủ tài khoản/ Kế toán trưởng tại </w:t>
+      </w:r>
+      <w:r>
+        <w:rPr>
+          <w:iCs/>
+          <w:sz w:val="27"/>
+          <w:szCs w:val="27"/>
+        </w:rPr>
+        <w:t xml:space="preserve">Mục 7, Phần </w:t>
+      </w:r>
+      <w:r>
+        <w:rPr>
+          <w:iCs/>
+          <w:sz w:val="27"/>
+          <w:szCs w:val="27"/>
+        </w:rPr>
+        <w:t>II</w:t>
+      </w:r>
+      <w:r>
+        <w:rPr>
+          <w:iCs/>
+          <w:sz w:val="27"/>
+          <w:szCs w:val="27"/>
+        </w:rPr>
+        <w:t>, Mẫu số 05/</w:t>
+      </w:r>
+      <w:r>
+        <w:rPr>
+          <w:iCs/>
+          <w:sz w:val="27"/>
+          <w:szCs w:val="27"/>
+        </w:rPr>
+        <w:t>QĐ</w:t>
+      </w:r>
+      <w:r>
+        <w:rPr>
+          <w:iCs/>
+          <w:sz w:val="27"/>
+          <w:szCs w:val="27"/>
+        </w:rPr>
+        <w:t>-</w:t>
+      </w:r>
+      <w:r>
+        <w:rPr>
+          <w:iCs/>
+          <w:sz w:val="27"/>
+          <w:szCs w:val="27"/>
+        </w:rPr>
+        <w:t xml:space="preserve">AC </w:t>
+      </w:r>
+      <w:r>
+        <w:rPr>
+          <w:sz w:val="27"/>
+          <w:szCs w:val="27"/>
+        </w:rPr>
+        <w:t>quy định này.</w:t>
+      </w:r>
+    </w:p>
+    <w:p>
+      <w:pPr>
+        <w:tabs>
+          <w:tab w:val="left" w:pos="1560"/>
+        </w:tabs>
+        <w:spacing w:before="60" w:after="60" w:line="312" w:lineRule="auto"/>
+        <w:ind w:left="992" w:right="851"/>
+        <w:jc w:val="both"/>
+        <w:rPr>
+          <w:sz w:val="27"/>
+          <w:szCs w:val="27"/>
+        </w:rPr>
+      </w:pPr>
+      <w:r>
+        <w:rPr>
+          <w:sz w:val="27"/>
+          <w:szCs w:val="27"/>
+        </w:rPr>
+        <w:tab/>
+      </w:r>
+      <w:r>
+        <w:rPr>
+          <w:sz w:val="27"/>
+          <w:szCs w:val="27"/>
+        </w:rPr>
+        <w:t>7.</w:t>
+      </w:r>
+      <w:r>
+        <w:rPr>
+          <w:sz w:val="27"/>
+          <w:szCs w:val="27"/>
+        </w:rPr>
+        <w:t xml:space="preserve"> Trường hợp khách hàng chuyển tiền sang nhiều tài khoản</w:t>
+      </w:r>
+      <w:r>
+        <w:rPr>
+          <w:sz w:val="27"/>
+          <w:szCs w:val="27"/>
+        </w:rPr>
+        <w:t xml:space="preserve"> (Ví dụ: Khách hàng sử dụng dịch vụ thanh toán lương…)</w:t>
+      </w:r>
+      <w:r>
+        <w:rPr>
+          <w:sz w:val="27"/>
+          <w:szCs w:val="27"/>
+        </w:rPr>
+        <w:t xml:space="preserve">, </w:t>
+      </w:r>
+      <w:r>
+        <w:rPr>
+          <w:sz w:val="27"/>
+          <w:szCs w:val="27"/>
+        </w:rPr>
+        <w:t>khách hàng</w:t>
+      </w:r>
+      <w:r>
+        <w:rPr>
+          <w:sz w:val="27"/>
+          <w:szCs w:val="27"/>
+        </w:rPr>
+        <w:t xml:space="preserve"> ghi tổng số tiền chuyển tại yếu tố Số tiền và lập bảng kê đính kèm để kê chi tiết các số tiền chuyển (tham khảo mẫu </w:t>
+      </w:r>
+      <w:r>
+        <w:rPr>
+          <w:sz w:val="27"/>
+          <w:szCs w:val="27"/>
+        </w:rPr>
+        <w:t xml:space="preserve">Bảng kê </w:t>
+      </w:r>
+      <w:r>
+        <w:rPr>
+          <w:sz w:val="27"/>
+          <w:szCs w:val="27"/>
+        </w:rPr>
+        <w:t>03</w:t>
+      </w:r>
+      <w:r>
+        <w:rPr>
+          <w:sz w:val="27"/>
+          <w:szCs w:val="27"/>
+        </w:rPr>
+        <w:t xml:space="preserve"> tại</w:t>
+      </w:r>
+      <w:r>
+        <w:rPr>
+          <w:sz w:val="27"/>
+          <w:szCs w:val="27"/>
+        </w:rPr>
+        <w:t xml:space="preserve"> Mẫu số 2</w:t>
+      </w:r>
+      <w:r>
+        <w:rPr>
+          <w:sz w:val="27"/>
+          <w:szCs w:val="27"/>
+        </w:rPr>
+        <w:t>3</w:t>
+      </w:r>
+      <w:r>
+        <w:rPr>
+          <w:sz w:val="27"/>
+          <w:szCs w:val="27"/>
+        </w:rPr>
+        <w:t>/QĐ</w:t>
+      </w:r>
+      <w:r>
+        <w:rPr>
+          <w:sz w:val="27"/>
+          <w:szCs w:val="27"/>
+        </w:rPr>
+        <w:t>-</w:t>
+      </w:r>
+      <w:r>
+        <w:rPr>
+          <w:sz w:val="27"/>
+          <w:szCs w:val="27"/>
+        </w:rPr>
+        <w:t>AC</w:t>
+      </w:r>
+      <w:r>
+        <w:rPr>
+          <w:sz w:val="27"/>
+          <w:szCs w:val="27"/>
+        </w:rPr>
+        <w:t>). Khi đó, tại yếu tố “Người hưởng” ghi: “Theo bảng kê đính kèm”</w:t>
+      </w:r>
+      <w:r>
+        <w:rPr>
+          <w:sz w:val="27"/>
+          <w:szCs w:val="27"/>
+        </w:rPr>
+        <w:t xml:space="preserve">, </w:t>
+      </w:r>
+      <w:r>
+        <w:rPr>
+          <w:sz w:val="27"/>
+          <w:szCs w:val="27"/>
+        </w:rPr>
+        <w:t xml:space="preserve">các thông tin người hưởng còn lại </w:t>
+      </w:r>
+      <w:r>
+        <w:rPr>
+          <w:sz w:val="27"/>
+          <w:szCs w:val="27"/>
+        </w:rPr>
+        <w:t>không phải ghi</w:t>
+      </w:r>
+      <w:r>
+        <w:rPr>
+          <w:sz w:val="27"/>
+          <w:szCs w:val="27"/>
+        </w:rPr>
+        <w:t>.</w:t>
+      </w:r>
+      <w:r>
+        <w:rPr>
+          <w:sz w:val="27"/>
+          <w:szCs w:val="27"/>
+        </w:rPr>
+        <w:t xml:space="preserve"> GDV hạch toán và in nội dung hạch toán của các giao dịch trên Phiếu hạch toán (B001/N) </w:t>
+      </w:r>
+      <w:r>
+        <w:rPr>
+          <w:b/>
+          <w:sz w:val="27"/>
+          <w:szCs w:val="27"/>
+          <w:vertAlign w:val="superscript"/>
+        </w:rPr>
+        <w:t>(**)</w:t>
+      </w:r>
+      <w:r>
+        <w:rPr>
+          <w:sz w:val="27"/>
+          <w:szCs w:val="27"/>
+        </w:rPr>
+        <w:t>, tích chọn loại giao dịch thích hợp.</w:t>
+      </w:r>
+    </w:p>
+    <w:p>
+      <w:pPr>
+        <w:tabs>
+          <w:tab w:val="left" w:pos="1560"/>
+        </w:tabs>
+        <w:spacing w:before="60" w:after="60" w:line="312" w:lineRule="auto"/>
+        <w:ind w:left="992" w:right="851"/>
+        <w:jc w:val="both"/>
+        <w:rPr>
+          <w:i/>
+          <w:sz w:val="27"/>
+          <w:szCs w:val="27"/>
+        </w:rPr>
+      </w:pPr>
+      <w:r>
+        <w:rPr>
+          <w:i/>
+          <w:sz w:val="27"/>
+          <w:szCs w:val="27"/>
+        </w:rPr>
+        <w:tab/>
+        <w:t>L</w:t>
+      </w:r>
+      <w:r>
+        <w:rPr>
+          <w:rFonts w:hint="eastAsia"/>
+          <w:i/>
+          <w:sz w:val="27"/>
+          <w:szCs w:val="27"/>
+        </w:rPr>
+        <w:t>ư</w:t>
+      </w:r>
+      <w:r>
+        <w:rPr>
+          <w:i/>
+          <w:sz w:val="27"/>
+          <w:szCs w:val="27"/>
+        </w:rPr>
+        <w:t>u ý:</w:t>
+      </w:r>
+    </w:p>
+    <w:p>
+      <w:pPr>
+        <w:tabs>
+          <w:tab w:val="left" w:pos="1560"/>
+        </w:tabs>
+        <w:spacing w:before="60" w:after="60" w:line="312" w:lineRule="auto"/>
+        <w:ind w:left="992" w:right="851"/>
+        <w:jc w:val="both"/>
+        <w:rPr>
+          <w:sz w:val="27"/>
+          <w:szCs w:val="27"/>
+        </w:rPr>
+      </w:pPr>
+      <w:r>
+        <w:rPr>
+          <w:sz w:val="27"/>
+          <w:szCs w:val="27"/>
+        </w:rPr>
+        <w:lastRenderedPageBreak/>
+        <w:tab/>
+      </w:r>
+      <w:r>
+        <w:rPr>
+          <w:b/>
+          <w:sz w:val="27"/>
+          <w:szCs w:val="27"/>
+          <w:vertAlign w:val="superscript"/>
+        </w:rPr>
+        <w:t xml:space="preserve">(**) </w:t>
+      </w:r>
+      <w:r>
+        <w:rPr>
+          <w:sz w:val="27"/>
+          <w:szCs w:val="27"/>
+        </w:rPr>
+        <w:t>Trong thời gian chưa chỉnh sửa nội dung bút toán hạch toán in từ BDS, GDV hạch toán và in bút toán hạch toán trên Phiếu hạch toán giao dịch khách hàng (B007/N), chi tiết mẫu biểu và cách lập, sử dụng ấn chỉ tại Mẫu số 29/Q</w:t>
+      </w:r>
+      <w:r>
+        <w:rPr>
+          <w:rFonts w:hint="eastAsia"/>
+          <w:sz w:val="27"/>
+          <w:szCs w:val="27"/>
+        </w:rPr>
+        <w:t>Đ</w:t>
+      </w:r>
+      <w:r>
+        <w:rPr>
+          <w:sz w:val="27"/>
+          <w:szCs w:val="27"/>
+        </w:rPr>
+        <w:t>-</w:t>
+      </w:r>
+      <w:r>
+        <w:rPr>
+          <w:sz w:val="27"/>
+          <w:szCs w:val="27"/>
+        </w:rPr>
+        <w:t>AC.</w:t>
+      </w:r>
+    </w:p>
+    <w:p>
+      <w:pPr>
+        <w:tabs>
+          <w:tab w:val="left" w:pos="1560"/>
+          <w:tab w:val="left" w:pos="10490"/>
+        </w:tabs>
+        <w:spacing w:before="60" w:after="60" w:line="312" w:lineRule="auto"/>
+        <w:ind w:left="992" w:right="849"/>
         <w:contextualSpacing/>
         <w:jc w:val="both"/>
         <w:rPr>
@@ -4781,7 +3867,7 @@
 </file>
 
 <file path=word/endnotes.xml><?xml version="1.0" encoding="utf-8"?>
-<w:endnotes xmlns:wpc="http://schemas.microsoft.com/office/word/2010/wordprocessingCanvas" xmlns:cx="http://schemas.microsoft.com/office/drawing/2014/chartex" xmlns:cx1="http://schemas.microsoft.com/office/drawing/2015/9/8/chartex" xmlns:cx2="http://schemas.microsoft.com/office/drawing/2015/10/21/chartex" xmlns:cx3="http://schemas.microsoft.com/office/drawing/2016/5/9/chartex" xmlns:cx4="http://schemas.microsoft.com/office/drawing/2016/5/10/chartex" xmlns:cx5="http://schemas.microsoft.com/office/drawing/2016/5/11/chartex" xmlns:cx6="http://schemas.microsoft.com/office/drawing/2016/5/12/chartex" xmlns:cx7="http://schemas.microsoft.com/office/drawing/2016/5/13/chartex" xmlns:cx8="http://schemas.microsoft.com/office/drawing/2016/5/14/chartex" xmlns:mc="http://schemas.openxmlformats.org/markup-compatibility/2006" xmlns:aink="http://schemas.microsoft.com/office/drawing/2016/ink" xmlns:am3d="http://schemas.microsoft.com/office/drawing/2017/model3d" xmlns:o="urn:schemas-microsoft-com:office:office" xmlns:oel="http://schemas.microsoft.com/office/2019/extlst" xmlns:r="http://schemas.openxmlformats.org/officeDocument/2006/relationships" xmlns:m="http://schemas.openxmlformats.org/officeDocument/2006/math" xmlns:v="urn:schemas-microsoft-com:vml" xmlns:wp14="http://schemas.microsoft.com/office/word/2010/wordprocessingDrawing" xmlns:wp="http://schemas.openxmlformats.org/drawingml/2006/wordprocessingDrawing" xmlns:w10="urn:schemas-microsoft-com:office:word" xmlns:w="http://schemas.openxmlformats.org/wordprocessingml/2006/main" xmlns:w14="http://schemas.microsoft.com/office/word/2010/wordml" xmlns:w15="http://schemas.microsoft.com/office/word/2012/wordml" xmlns:w16cex="http://schemas.microsoft.com/office/word/2018/wordml/cex" xmlns:w16cid="http://schemas.microsoft.com/office/word/2016/wordml/cid" xmlns:w16="http://schemas.microsoft.com/office/word/2018/wordml" xmlns:w16sdtdh="http://schemas.microsoft.com/office/word/2020/wordml/sdtdatahash" xmlns:w16se="http://schemas.microsoft.com/office/word/2015/wordml/symex" xmlns:wpg="http://schemas.microsoft.com/office/word/2010/wordprocessingGroup" xmlns:wpi="http://schemas.microsoft.com/office/word/2010/wordprocessingInk" xmlns:wne="http://schemas.microsoft.com/office/word/2006/wordml" xmlns:wps="http://schemas.microsoft.com/office/word/2010/wordprocessingShape" mc:Ignorable="w14 w15 w16se w16cid w16 w16cex w16sdtdh wp14">
+<w:endnotes xmlns:wpc="http://schemas.microsoft.com/office/word/2010/wordprocessingCanvas" xmlns:cx="http://schemas.microsoft.com/office/drawing/2014/chartex" xmlns:cx1="http://schemas.microsoft.com/office/drawing/2015/9/8/chartex" xmlns:cx2="http://schemas.microsoft.com/office/drawing/2015/10/21/chartex" xmlns:cx3="http://schemas.microsoft.com/office/drawing/2016/5/9/chartex" xmlns:cx4="http://schemas.microsoft.com/office/drawing/2016/5/10/chartex" xmlns:cx5="http://schemas.microsoft.com/office/drawing/2016/5/11/chartex" xmlns:cx6="http://schemas.microsoft.com/office/drawing/2016/5/12/chartex" xmlns:cx7="http://schemas.microsoft.com/office/drawing/2016/5/13/chartex" xmlns:cx8="http://schemas.microsoft.com/office/drawing/2016/5/14/chartex" xmlns:mc="http://schemas.openxmlformats.org/markup-compatibility/2006" xmlns:aink="http://schemas.microsoft.com/office/drawing/2016/ink" xmlns:am3d="http://schemas.microsoft.com/office/drawing/2017/model3d" xmlns:o="urn:schemas-microsoft-com:office:office" xmlns:r="http://schemas.openxmlformats.org/officeDocument/2006/relationships" xmlns:m="http://schemas.openxmlformats.org/officeDocument/2006/math" xmlns:v="urn:schemas-microsoft-com:vml" xmlns:wp14="http://schemas.microsoft.com/office/word/2010/wordprocessingDrawing" xmlns:wp="http://schemas.openxmlformats.org/drawingml/2006/wordprocessingDrawing" xmlns:w10="urn:schemas-microsoft-com:office:word" xmlns:w="http://schemas.openxmlformats.org/wordprocessingml/2006/main" xmlns:w14="http://schemas.microsoft.com/office/word/2010/wordml" xmlns:w15="http://schemas.microsoft.com/office/word/2012/wordml" xmlns:w16cid="http://schemas.microsoft.com/office/word/2016/wordml/cid" xmlns:w16se="http://schemas.microsoft.com/office/word/2015/wordml/symex" xmlns:wpg="http://schemas.microsoft.com/office/word/2010/wordprocessingGroup" xmlns:wpi="http://schemas.microsoft.com/office/word/2010/wordprocessingInk" xmlns:wne="http://schemas.microsoft.com/office/word/2006/wordml" xmlns:wps="http://schemas.microsoft.com/office/word/2010/wordprocessingShape" mc:Ignorable="w14 w15 w16se w16cid wp14">
   <w:endnote w:type="separator" w:id="-1">
     <w:p>
       <w:r>
@@ -4800,7 +3886,7 @@
 </file>
 
 <file path=word/footer1.xml><?xml version="1.0" encoding="utf-8"?>
-<w:ftr xmlns:wpc="http://schemas.microsoft.com/office/word/2010/wordprocessingCanvas" xmlns:cx="http://schemas.microsoft.com/office/drawing/2014/chartex" xmlns:cx1="http://schemas.microsoft.com/office/drawing/2015/9/8/chartex" xmlns:cx2="http://schemas.microsoft.com/office/drawing/2015/10/21/chartex" xmlns:cx3="http://schemas.microsoft.com/office/drawing/2016/5/9/chartex" xmlns:cx4="http://schemas.microsoft.com/office/drawing/2016/5/10/chartex" xmlns:cx5="http://schemas.microsoft.com/office/drawing/2016/5/11/chartex" xmlns:cx6="http://schemas.microsoft.com/office/drawing/2016/5/12/chartex" xmlns:cx7="http://schemas.microsoft.com/office/drawing/2016/5/13/chartex" xmlns:cx8="http://schemas.microsoft.com/office/drawing/2016/5/14/chartex" xmlns:mc="http://schemas.openxmlformats.org/markup-compatibility/2006" xmlns:aink="http://schemas.microsoft.com/office/drawing/2016/ink" xmlns:am3d="http://schemas.microsoft.com/office/drawing/2017/model3d" xmlns:o="urn:schemas-microsoft-com:office:office" xmlns:oel="http://schemas.microsoft.com/office/2019/extlst" xmlns:r="http://schemas.openxmlformats.org/officeDocument/2006/relationships" xmlns:m="http://schemas.openxmlformats.org/officeDocument/2006/math" xmlns:v="urn:schemas-microsoft-com:vml" xmlns:wp14="http://schemas.microsoft.com/office/word/2010/wordprocessingDrawing" xmlns:wp="http://schemas.openxmlformats.org/drawingml/2006/wordprocessingDrawing" xmlns:w10="urn:schemas-microsoft-com:office:word" xmlns:w="http://schemas.openxmlformats.org/wordprocessingml/2006/main" xmlns:w14="http://schemas.microsoft.com/office/word/2010/wordml" xmlns:w15="http://schemas.microsoft.com/office/word/2012/wordml" xmlns:w16cex="http://schemas.microsoft.com/office/word/2018/wordml/cex" xmlns:w16cid="http://schemas.microsoft.com/office/word/2016/wordml/cid" xmlns:w16="http://schemas.microsoft.com/office/word/2018/wordml" xmlns:w16sdtdh="http://schemas.microsoft.com/office/word/2020/wordml/sdtdatahash" xmlns:w16se="http://schemas.microsoft.com/office/word/2015/wordml/symex" xmlns:wpg="http://schemas.microsoft.com/office/word/2010/wordprocessingGroup" xmlns:wpi="http://schemas.microsoft.com/office/word/2010/wordprocessingInk" xmlns:wne="http://schemas.microsoft.com/office/word/2006/wordml" xmlns:wps="http://schemas.microsoft.com/office/word/2010/wordprocessingShape" mc:Ignorable="w14 w15 w16se w16cid w16 w16cex w16sdtdh wp14">
+<w:ftr xmlns:wpc="http://schemas.microsoft.com/office/word/2010/wordprocessingCanvas" xmlns:cx="http://schemas.microsoft.com/office/drawing/2014/chartex" xmlns:cx1="http://schemas.microsoft.com/office/drawing/2015/9/8/chartex" xmlns:cx2="http://schemas.microsoft.com/office/drawing/2015/10/21/chartex" xmlns:cx3="http://schemas.microsoft.com/office/drawing/2016/5/9/chartex" xmlns:cx4="http://schemas.microsoft.com/office/drawing/2016/5/10/chartex" xmlns:cx5="http://schemas.microsoft.com/office/drawing/2016/5/11/chartex" xmlns:cx6="http://schemas.microsoft.com/office/drawing/2016/5/12/chartex" xmlns:cx7="http://schemas.microsoft.com/office/drawing/2016/5/13/chartex" xmlns:cx8="http://schemas.microsoft.com/office/drawing/2016/5/14/chartex" xmlns:mc="http://schemas.openxmlformats.org/markup-compatibility/2006" xmlns:aink="http://schemas.microsoft.com/office/drawing/2016/ink" xmlns:am3d="http://schemas.microsoft.com/office/drawing/2017/model3d" xmlns:o="urn:schemas-microsoft-com:office:office" xmlns:r="http://schemas.openxmlformats.org/officeDocument/2006/relationships" xmlns:m="http://schemas.openxmlformats.org/officeDocument/2006/math" xmlns:v="urn:schemas-microsoft-com:vml" xmlns:wp14="http://schemas.microsoft.com/office/word/2010/wordprocessingDrawing" xmlns:wp="http://schemas.openxmlformats.org/drawingml/2006/wordprocessingDrawing" xmlns:w10="urn:schemas-microsoft-com:office:word" xmlns:w="http://schemas.openxmlformats.org/wordprocessingml/2006/main" xmlns:w14="http://schemas.microsoft.com/office/word/2010/wordml" xmlns:w15="http://schemas.microsoft.com/office/word/2012/wordml" xmlns:w16cid="http://schemas.microsoft.com/office/word/2016/wordml/cid" xmlns:w16se="http://schemas.microsoft.com/office/word/2015/wordml/symex" xmlns:wpg="http://schemas.microsoft.com/office/word/2010/wordprocessingGroup" xmlns:wpi="http://schemas.microsoft.com/office/word/2010/wordprocessingInk" xmlns:wne="http://schemas.microsoft.com/office/word/2006/wordml" xmlns:wps="http://schemas.microsoft.com/office/word/2010/wordprocessingShape" mc:Ignorable="w14 w15 w16se w16cid wp14">
   <w:p>
     <w:pPr>
       <w:pStyle w:val="Footer"/>
@@ -4901,7 +3987,6 @@
         </mc:Fallback>
       </mc:AlternateContent>
     </w:r>
-    <w:proofErr w:type="spellStart"/>
     <w:r>
       <w:rPr>
         <w:i/>
@@ -4910,7 +3995,6 @@
       </w:rPr>
       <w:t>Mẫu</w:t>
     </w:r>
-    <w:proofErr w:type="spellEnd"/>
     <w:r>
       <w:rPr>
         <w:i/>
@@ -4918,39 +4002,8 @@
         <w:szCs w:val="20"/>
         <w:lang w:val="en-US"/>
       </w:rPr>
-      <w:t xml:space="preserve"> </w:t>
+      <w:t xml:space="preserve"> ấn chỉ</w:t>
     </w:r>
-    <w:proofErr w:type="spellStart"/>
-    <w:r>
-      <w:rPr>
-        <w:i/>
-        <w:sz w:val="20"/>
-        <w:szCs w:val="20"/>
-        <w:lang w:val="en-US"/>
-      </w:rPr>
-      <w:t>ấn</w:t>
-    </w:r>
-    <w:proofErr w:type="spellEnd"/>
-    <w:r>
-      <w:rPr>
-        <w:i/>
-        <w:sz w:val="20"/>
-        <w:szCs w:val="20"/>
-        <w:lang w:val="en-US"/>
-      </w:rPr>
-      <w:t xml:space="preserve"> </w:t>
-    </w:r>
-    <w:proofErr w:type="spellStart"/>
-    <w:r>
-      <w:rPr>
-        <w:i/>
-        <w:sz w:val="20"/>
-        <w:szCs w:val="20"/>
-        <w:lang w:val="en-US"/>
-      </w:rPr>
-      <w:t>chỉ</w:t>
-    </w:r>
-    <w:proofErr w:type="spellEnd"/>
     <w:r>
       <w:rPr>
         <w:i/>
@@ -4959,41 +4012,13 @@
       </w:rPr>
       <w:t xml:space="preserve"> </w:t>
     </w:r>
-    <w:proofErr w:type="spellStart"/>
     <w:r>
       <w:rPr>
         <w:i/>
         <w:sz w:val="20"/>
         <w:szCs w:val="20"/>
       </w:rPr>
-      <w:t>Uỷ</w:t>
-    </w:r>
-    <w:proofErr w:type="spellEnd"/>
-    <w:r>
-      <w:rPr>
-        <w:i/>
-        <w:sz w:val="20"/>
-        <w:szCs w:val="20"/>
-      </w:rPr>
-      <w:t xml:space="preserve"> </w:t>
-    </w:r>
-    <w:proofErr w:type="spellStart"/>
-    <w:r>
-      <w:rPr>
-        <w:i/>
-        <w:sz w:val="20"/>
-        <w:szCs w:val="20"/>
-      </w:rPr>
-      <w:t>nhiệm</w:t>
-    </w:r>
-    <w:proofErr w:type="spellEnd"/>
-    <w:r>
-      <w:rPr>
-        <w:i/>
-        <w:sz w:val="20"/>
-        <w:szCs w:val="20"/>
-      </w:rPr>
-      <w:t xml:space="preserve"> chi</w:t>
+      <w:t>Uỷ nhiệm chi</w:t>
     </w:r>
     <w:r>
       <w:rPr>
@@ -5099,7 +4124,7 @@
 </file>
 
 <file path=word/footnotes.xml><?xml version="1.0" encoding="utf-8"?>
-<w:footnotes xmlns:wpc="http://schemas.microsoft.com/office/word/2010/wordprocessingCanvas" xmlns:cx="http://schemas.microsoft.com/office/drawing/2014/chartex" xmlns:cx1="http://schemas.microsoft.com/office/drawing/2015/9/8/chartex" xmlns:cx2="http://schemas.microsoft.com/office/drawing/2015/10/21/chartex" xmlns:cx3="http://schemas.microsoft.com/office/drawing/2016/5/9/chartex" xmlns:cx4="http://schemas.microsoft.com/office/drawing/2016/5/10/chartex" xmlns:cx5="http://schemas.microsoft.com/office/drawing/2016/5/11/chartex" xmlns:cx6="http://schemas.microsoft.com/office/drawing/2016/5/12/chartex" xmlns:cx7="http://schemas.microsoft.com/office/drawing/2016/5/13/chartex" xmlns:cx8="http://schemas.microsoft.com/office/drawing/2016/5/14/chartex" xmlns:mc="http://schemas.openxmlformats.org/markup-compatibility/2006" xmlns:aink="http://schemas.microsoft.com/office/drawing/2016/ink" xmlns:am3d="http://schemas.microsoft.com/office/drawing/2017/model3d" xmlns:o="urn:schemas-microsoft-com:office:office" xmlns:oel="http://schemas.microsoft.com/office/2019/extlst" xmlns:r="http://schemas.openxmlformats.org/officeDocument/2006/relationships" xmlns:m="http://schemas.openxmlformats.org/officeDocument/2006/math" xmlns:v="urn:schemas-microsoft-com:vml" xmlns:wp14="http://schemas.microsoft.com/office/word/2010/wordprocessingDrawing" xmlns:wp="http://schemas.openxmlformats.org/drawingml/2006/wordprocessingDrawing" xmlns:w10="urn:schemas-microsoft-com:office:word" xmlns:w="http://schemas.openxmlformats.org/wordprocessingml/2006/main" xmlns:w14="http://schemas.microsoft.com/office/word/2010/wordml" xmlns:w15="http://schemas.microsoft.com/office/word/2012/wordml" xmlns:w16cex="http://schemas.microsoft.com/office/word/2018/wordml/cex" xmlns:w16cid="http://schemas.microsoft.com/office/word/2016/wordml/cid" xmlns:w16="http://schemas.microsoft.com/office/word/2018/wordml" xmlns:w16sdtdh="http://schemas.microsoft.com/office/word/2020/wordml/sdtdatahash" xmlns:w16se="http://schemas.microsoft.com/office/word/2015/wordml/symex" xmlns:wpg="http://schemas.microsoft.com/office/word/2010/wordprocessingGroup" xmlns:wpi="http://schemas.microsoft.com/office/word/2010/wordprocessingInk" xmlns:wne="http://schemas.microsoft.com/office/word/2006/wordml" xmlns:wps="http://schemas.microsoft.com/office/word/2010/wordprocessingShape" mc:Ignorable="w14 w15 w16se w16cid w16 w16cex w16sdtdh wp14">
+<w:footnotes xmlns:wpc="http://schemas.microsoft.com/office/word/2010/wordprocessingCanvas" xmlns:cx="http://schemas.microsoft.com/office/drawing/2014/chartex" xmlns:cx1="http://schemas.microsoft.com/office/drawing/2015/9/8/chartex" xmlns:cx2="http://schemas.microsoft.com/office/drawing/2015/10/21/chartex" xmlns:cx3="http://schemas.microsoft.com/office/drawing/2016/5/9/chartex" xmlns:cx4="http://schemas.microsoft.com/office/drawing/2016/5/10/chartex" xmlns:cx5="http://schemas.microsoft.com/office/drawing/2016/5/11/chartex" xmlns:cx6="http://schemas.microsoft.com/office/drawing/2016/5/12/chartex" xmlns:cx7="http://schemas.microsoft.com/office/drawing/2016/5/13/chartex" xmlns:cx8="http://schemas.microsoft.com/office/drawing/2016/5/14/chartex" xmlns:mc="http://schemas.openxmlformats.org/markup-compatibility/2006" xmlns:aink="http://schemas.microsoft.com/office/drawing/2016/ink" xmlns:am3d="http://schemas.microsoft.com/office/drawing/2017/model3d" xmlns:o="urn:schemas-microsoft-com:office:office" xmlns:r="http://schemas.openxmlformats.org/officeDocument/2006/relationships" xmlns:m="http://schemas.openxmlformats.org/officeDocument/2006/math" xmlns:v="urn:schemas-microsoft-com:vml" xmlns:wp14="http://schemas.microsoft.com/office/word/2010/wordprocessingDrawing" xmlns:wp="http://schemas.openxmlformats.org/drawingml/2006/wordprocessingDrawing" xmlns:w10="urn:schemas-microsoft-com:office:word" xmlns:w="http://schemas.openxmlformats.org/wordprocessingml/2006/main" xmlns:w14="http://schemas.microsoft.com/office/word/2010/wordml" xmlns:w15="http://schemas.microsoft.com/office/word/2012/wordml" xmlns:w16cid="http://schemas.microsoft.com/office/word/2016/wordml/cid" xmlns:w16se="http://schemas.microsoft.com/office/word/2015/wordml/symex" xmlns:wpg="http://schemas.microsoft.com/office/word/2010/wordprocessingGroup" xmlns:wpi="http://schemas.microsoft.com/office/word/2010/wordprocessingInk" xmlns:wne="http://schemas.microsoft.com/office/word/2006/wordml" xmlns:wps="http://schemas.microsoft.com/office/word/2010/wordprocessingShape" mc:Ignorable="w14 w15 w16se w16cid wp14">
   <w:footnote w:type="separator" w:id="-1">
     <w:p>
       <w:r>
@@ -5118,7 +4143,7 @@
 </file>
 
 <file path=word/styles.xml><?xml version="1.0" encoding="utf-8"?>
-<w:styles xmlns:mc="http://schemas.openxmlformats.org/markup-compatibility/2006" xmlns:r="http://schemas.openxmlformats.org/officeDocument/2006/relationships" xmlns:w="http://schemas.openxmlformats.org/wordprocessingml/2006/main" xmlns:w14="http://schemas.microsoft.com/office/word/2010/wordml" xmlns:w15="http://schemas.microsoft.com/office/word/2012/wordml" xmlns:w16cex="http://schemas.microsoft.com/office/word/2018/wordml/cex" xmlns:w16cid="http://schemas.microsoft.com/office/word/2016/wordml/cid" xmlns:w16="http://schemas.microsoft.com/office/word/2018/wordml" xmlns:w16sdtdh="http://schemas.microsoft.com/office/word/2020/wordml/sdtdatahash" xmlns:w16se="http://schemas.microsoft.com/office/word/2015/wordml/symex" mc:Ignorable="w14 w15 w16se w16cid w16 w16cex w16sdtdh">
+<w:styles xmlns:mc="http://schemas.openxmlformats.org/markup-compatibility/2006" xmlns:r="http://schemas.openxmlformats.org/officeDocument/2006/relationships" xmlns:w="http://schemas.openxmlformats.org/wordprocessingml/2006/main" xmlns:w14="http://schemas.microsoft.com/office/word/2010/wordml" xmlns:w15="http://schemas.microsoft.com/office/word/2012/wordml" xmlns:w16cid="http://schemas.microsoft.com/office/word/2016/wordml/cid" xmlns:w16se="http://schemas.microsoft.com/office/word/2015/wordml/symex" mc:Ignorable="w14 w15 w16se w16cid">
   <w:docDefaults>
     <w:rPrDefault>
       <w:rPr>

</xml_diff>